<commit_message>
add: revisao prova outros testes
</commit_message>
<xml_diff>
--- a/Exercicios/RevisaoProva2/7_OutrosTestes.DOCX
+++ b/Exercicios/RevisaoProva2/7_OutrosTestes.DOCX
@@ -11,6 +11,7 @@
           <w:bCs/>
           <w:sz w:val="36"/>
           <w:szCs w:val="36"/>
+          <w:lang w:val="pt-BR"/>
         </w:rPr>
       </w:pPr>
       <w:r>
@@ -20,30 +21,9 @@
           <w:bCs/>
           <w:sz w:val="36"/>
           <w:szCs w:val="36"/>
-        </w:rPr>
-        <w:t xml:space="preserve">Outros </w:t>
-      </w:r>
-      <w:proofErr w:type="spellStart"/>
-      <w:r>
-        <w:rPr>
-          <w:rFonts w:ascii="Calibri" w:hAnsi="Calibri" w:cs="Calibri"/>
-          <w:b/>
-          <w:bCs/>
-          <w:sz w:val="36"/>
-          <w:szCs w:val="36"/>
-        </w:rPr>
-        <w:t>Tipos</w:t>
-      </w:r>
-      <w:proofErr w:type="spellEnd"/>
-      <w:r>
-        <w:rPr>
-          <w:rFonts w:ascii="Calibri" w:hAnsi="Calibri" w:cs="Calibri"/>
-          <w:b/>
-          <w:bCs/>
-          <w:sz w:val="36"/>
-          <w:szCs w:val="36"/>
-        </w:rPr>
-        <w:t xml:space="preserve"> de Testes</w:t>
+          <w:lang w:val="pt-BR"/>
+        </w:rPr>
+        <w:t>Outros Tipos de Testes</w:t>
       </w:r>
     </w:p>
     <w:p>
@@ -55,34 +35,24 @@
           <w:bCs/>
           <w:sz w:val="24"/>
           <w:szCs w:val="24"/>
-        </w:rPr>
-      </w:pPr>
-      <w:proofErr w:type="spellStart"/>
-      <w:r>
-        <w:rPr>
-          <w:rFonts w:ascii="Calibri" w:hAnsi="Calibri" w:cs="Calibri"/>
-          <w:b/>
-          <w:bCs/>
-          <w:sz w:val="24"/>
-          <w:szCs w:val="24"/>
-        </w:rPr>
-        <w:t>Categorias</w:t>
-      </w:r>
-      <w:proofErr w:type="spellEnd"/>
-      <w:r>
-        <w:rPr>
-          <w:rFonts w:ascii="Calibri" w:hAnsi="Calibri" w:cs="Calibri"/>
-          <w:b/>
-          <w:bCs/>
-          <w:sz w:val="24"/>
-          <w:szCs w:val="24"/>
-        </w:rPr>
-        <w:t xml:space="preserve"> de Testes</w:t>
-      </w:r>
-    </w:p>
-    <w:p>
-      <w:pPr>
-        <w:pStyle w:val="PargrafodaLista"/>
+          <w:lang w:val="pt-BR"/>
+        </w:rPr>
+      </w:pPr>
+      <w:r>
+        <w:rPr>
+          <w:rFonts w:ascii="Calibri" w:hAnsi="Calibri" w:cs="Calibri"/>
+          <w:b/>
+          <w:bCs/>
+          <w:sz w:val="24"/>
+          <w:szCs w:val="24"/>
+          <w:lang w:val="pt-BR"/>
+        </w:rPr>
+        <w:t>Categorias de Testes</w:t>
+      </w:r>
+    </w:p>
+    <w:p>
+      <w:pPr>
+        <w:pStyle w:val="ListParagraph"/>
         <w:numPr>
           <w:ilvl w:val="0"/>
           <w:numId w:val="1"/>
@@ -135,7 +105,7 @@
     </w:p>
     <w:p>
       <w:pPr>
-        <w:pStyle w:val="PargrafodaLista"/>
+        <w:pStyle w:val="ListParagraph"/>
         <w:numPr>
           <w:ilvl w:val="0"/>
           <w:numId w:val="1"/>
@@ -170,7 +140,7 @@
     </w:p>
     <w:p>
       <w:pPr>
-        <w:pStyle w:val="PargrafodaLista"/>
+        <w:pStyle w:val="ListParagraph"/>
         <w:numPr>
           <w:ilvl w:val="0"/>
           <w:numId w:val="1"/>
@@ -205,7 +175,7 @@
     </w:p>
     <w:p>
       <w:pPr>
-        <w:pStyle w:val="PargrafodaLista"/>
+        <w:pStyle w:val="ListParagraph"/>
         <w:numPr>
           <w:ilvl w:val="0"/>
           <w:numId w:val="1"/>
@@ -264,7 +234,7 @@
     </w:p>
     <w:p>
       <w:pPr>
-        <w:pStyle w:val="PargrafodaLista"/>
+        <w:pStyle w:val="ListParagraph"/>
         <w:numPr>
           <w:ilvl w:val="0"/>
           <w:numId w:val="3"/>
@@ -290,7 +260,7 @@
     </w:p>
     <w:p>
       <w:pPr>
-        <w:pStyle w:val="PargrafodaLista"/>
+        <w:pStyle w:val="ListParagraph"/>
         <w:numPr>
           <w:ilvl w:val="0"/>
           <w:numId w:val="3"/>
@@ -316,7 +286,7 @@
     </w:p>
     <w:p>
       <w:pPr>
-        <w:pStyle w:val="PargrafodaLista"/>
+        <w:pStyle w:val="ListParagraph"/>
         <w:numPr>
           <w:ilvl w:val="0"/>
           <w:numId w:val="3"/>
@@ -330,29 +300,16 @@
           <w:lang w:val="pt-BR"/>
         </w:rPr>
       </w:pPr>
-      <w:proofErr w:type="spellStart"/>
-      <w:r>
-        <w:rPr>
-          <w:rFonts w:ascii="Calibri" w:hAnsi="Calibri" w:cs="Calibri"/>
-          <w:b/>
-          <w:bCs/>
-          <w:sz w:val="24"/>
-          <w:szCs w:val="24"/>
-          <w:lang w:val="pt-BR"/>
-        </w:rPr>
-        <w:t>Linters</w:t>
-      </w:r>
-      <w:proofErr w:type="spellEnd"/>
-      <w:r>
-        <w:rPr>
-          <w:rFonts w:ascii="Calibri" w:hAnsi="Calibri" w:cs="Calibri"/>
-          <w:b/>
-          <w:bCs/>
-          <w:sz w:val="24"/>
-          <w:szCs w:val="24"/>
-          <w:lang w:val="pt-BR"/>
-        </w:rPr>
-        <w:t xml:space="preserve">: </w:t>
+      <w:r>
+        <w:rPr>
+          <w:rFonts w:ascii="Calibri" w:hAnsi="Calibri" w:cs="Calibri"/>
+          <w:b/>
+          <w:bCs/>
+          <w:sz w:val="24"/>
+          <w:szCs w:val="24"/>
+          <w:lang w:val="pt-BR"/>
+        </w:rPr>
+        <w:t xml:space="preserve">Linters: </w:t>
       </w:r>
       <w:r>
         <w:rPr>
@@ -366,7 +323,7 @@
     </w:p>
     <w:p>
       <w:pPr>
-        <w:pStyle w:val="PargrafodaLista"/>
+        <w:pStyle w:val="ListParagraph"/>
         <w:ind w:left="1428"/>
         <w:rPr>
           <w:rFonts w:ascii="Calibri" w:hAnsi="Calibri" w:cs="Calibri"/>
@@ -382,47 +339,7 @@
           <w:szCs w:val="24"/>
           <w:lang w:val="pt-BR"/>
         </w:rPr>
-        <w:t xml:space="preserve">Compara o código com um conjunto pré-definido de regras (ex.: código inalcançável, indexação inválida de </w:t>
-      </w:r>
-      <w:proofErr w:type="spellStart"/>
-      <w:r>
-        <w:rPr>
-          <w:rFonts w:ascii="Calibri" w:hAnsi="Calibri" w:cs="Calibri"/>
-          <w:sz w:val="24"/>
-          <w:szCs w:val="24"/>
-          <w:lang w:val="pt-BR"/>
-        </w:rPr>
-        <w:t>arrays</w:t>
-      </w:r>
-      <w:proofErr w:type="spellEnd"/>
-      <w:r>
-        <w:rPr>
-          <w:rFonts w:ascii="Calibri" w:hAnsi="Calibri" w:cs="Calibri"/>
-          <w:sz w:val="24"/>
-          <w:szCs w:val="24"/>
-          <w:lang w:val="pt-BR"/>
-        </w:rPr>
-        <w:t xml:space="preserve">, </w:t>
-      </w:r>
-      <w:proofErr w:type="spellStart"/>
-      <w:r>
-        <w:rPr>
-          <w:rFonts w:ascii="Calibri" w:hAnsi="Calibri" w:cs="Calibri"/>
-          <w:sz w:val="24"/>
-          <w:szCs w:val="24"/>
-          <w:lang w:val="pt-BR"/>
-        </w:rPr>
-        <w:t>etc</w:t>
-      </w:r>
-      <w:proofErr w:type="spellEnd"/>
-      <w:r>
-        <w:rPr>
-          <w:rFonts w:ascii="Calibri" w:hAnsi="Calibri" w:cs="Calibri"/>
-          <w:sz w:val="24"/>
-          <w:szCs w:val="24"/>
-          <w:lang w:val="pt-BR"/>
-        </w:rPr>
-        <w:t>)</w:t>
+        <w:t>Compara o código com um conjunto pré-definido de regras (ex.: código inalcançável, indexação inválida de arrays, etc)</w:t>
       </w:r>
     </w:p>
     <w:p>
@@ -451,7 +368,7 @@
     </w:p>
     <w:p>
       <w:pPr>
-        <w:pStyle w:val="PargrafodaLista"/>
+        <w:pStyle w:val="ListParagraph"/>
         <w:numPr>
           <w:ilvl w:val="0"/>
           <w:numId w:val="4"/>
@@ -477,7 +394,7 @@
     </w:p>
     <w:p>
       <w:pPr>
-        <w:pStyle w:val="PargrafodaLista"/>
+        <w:pStyle w:val="ListParagraph"/>
         <w:numPr>
           <w:ilvl w:val="0"/>
           <w:numId w:val="4"/>
@@ -503,7 +420,7 @@
     </w:p>
     <w:p>
       <w:pPr>
-        <w:pStyle w:val="PargrafodaLista"/>
+        <w:pStyle w:val="ListParagraph"/>
         <w:numPr>
           <w:ilvl w:val="0"/>
           <w:numId w:val="4"/>
@@ -524,55 +441,7 @@
           <w:szCs w:val="24"/>
           <w:lang w:val="pt-BR"/>
         </w:rPr>
-        <w:t>Teste de carga (</w:t>
-      </w:r>
-      <w:proofErr w:type="spellStart"/>
-      <w:r>
-        <w:rPr>
-          <w:rFonts w:ascii="Calibri" w:hAnsi="Calibri" w:cs="Calibri"/>
-          <w:b/>
-          <w:bCs/>
-          <w:sz w:val="24"/>
-          <w:szCs w:val="24"/>
-          <w:lang w:val="pt-BR"/>
-        </w:rPr>
-        <w:t>load</w:t>
-      </w:r>
-      <w:proofErr w:type="spellEnd"/>
-      <w:r>
-        <w:rPr>
-          <w:rFonts w:ascii="Calibri" w:hAnsi="Calibri" w:cs="Calibri"/>
-          <w:b/>
-          <w:bCs/>
-          <w:sz w:val="24"/>
-          <w:szCs w:val="24"/>
-          <w:lang w:val="pt-BR"/>
-        </w:rPr>
-        <w:t xml:space="preserve"> </w:t>
-      </w:r>
-      <w:proofErr w:type="spellStart"/>
-      <w:r>
-        <w:rPr>
-          <w:rFonts w:ascii="Calibri" w:hAnsi="Calibri" w:cs="Calibri"/>
-          <w:b/>
-          <w:bCs/>
-          <w:sz w:val="24"/>
-          <w:szCs w:val="24"/>
-          <w:lang w:val="pt-BR"/>
-        </w:rPr>
-        <w:t>test</w:t>
-      </w:r>
-      <w:proofErr w:type="spellEnd"/>
-      <w:r>
-        <w:rPr>
-          <w:rFonts w:ascii="Calibri" w:hAnsi="Calibri" w:cs="Calibri"/>
-          <w:b/>
-          <w:bCs/>
-          <w:sz w:val="24"/>
-          <w:szCs w:val="24"/>
-          <w:lang w:val="pt-BR"/>
-        </w:rPr>
-        <w:t xml:space="preserve">): </w:t>
+        <w:t xml:space="preserve">Teste de carga (load test): </w:t>
       </w:r>
       <w:r>
         <w:rPr>
@@ -595,7 +464,7 @@
     </w:p>
     <w:p>
       <w:pPr>
-        <w:pStyle w:val="PargrafodaLista"/>
+        <w:pStyle w:val="ListParagraph"/>
         <w:numPr>
           <w:ilvl w:val="0"/>
           <w:numId w:val="4"/>
@@ -616,31 +485,7 @@
           <w:szCs w:val="24"/>
           <w:lang w:val="pt-BR"/>
         </w:rPr>
-        <w:t xml:space="preserve">Teste de estresse (stress </w:t>
-      </w:r>
-      <w:proofErr w:type="spellStart"/>
-      <w:r>
-        <w:rPr>
-          <w:rFonts w:ascii="Calibri" w:hAnsi="Calibri" w:cs="Calibri"/>
-          <w:b/>
-          <w:bCs/>
-          <w:sz w:val="24"/>
-          <w:szCs w:val="24"/>
-          <w:lang w:val="pt-BR"/>
-        </w:rPr>
-        <w:t>test</w:t>
-      </w:r>
-      <w:proofErr w:type="spellEnd"/>
-      <w:r>
-        <w:rPr>
-          <w:rFonts w:ascii="Calibri" w:hAnsi="Calibri" w:cs="Calibri"/>
-          <w:b/>
-          <w:bCs/>
-          <w:sz w:val="24"/>
-          <w:szCs w:val="24"/>
-          <w:lang w:val="pt-BR"/>
-        </w:rPr>
-        <w:t>):</w:t>
+        <w:t>Teste de estresse (stress test):</w:t>
       </w:r>
       <w:r>
         <w:rPr>
@@ -663,7 +508,7 @@
     </w:p>
     <w:p>
       <w:pPr>
-        <w:pStyle w:val="PargrafodaLista"/>
+        <w:pStyle w:val="ListParagraph"/>
         <w:numPr>
           <w:ilvl w:val="0"/>
           <w:numId w:val="4"/>
@@ -686,100 +531,658 @@
           <w:szCs w:val="24"/>
           <w:lang w:val="pt-BR"/>
         </w:rPr>
-        <w:t xml:space="preserve">Teste de performance (performance </w:t>
-      </w:r>
-      <w:proofErr w:type="spellStart"/>
-      <w:r>
-        <w:rPr>
-          <w:rFonts w:ascii="Calibri" w:hAnsi="Calibri" w:cs="Calibri"/>
-          <w:b/>
-          <w:bCs/>
-          <w:sz w:val="24"/>
-          <w:szCs w:val="24"/>
-          <w:lang w:val="pt-BR"/>
-        </w:rPr>
-        <w:t>test</w:t>
-      </w:r>
-      <w:proofErr w:type="spellEnd"/>
-      <w:r>
-        <w:rPr>
-          <w:rFonts w:ascii="Calibri" w:hAnsi="Calibri" w:cs="Calibri"/>
-          <w:b/>
-          <w:bCs/>
-          <w:sz w:val="24"/>
-          <w:szCs w:val="24"/>
-          <w:lang w:val="pt-BR"/>
-        </w:rPr>
-        <w:t xml:space="preserve">): </w:t>
-      </w:r>
-      <w:r>
-        <w:rPr>
-          <w:rFonts w:ascii="Calibri" w:hAnsi="Calibri" w:cs="Calibri"/>
-          <w:sz w:val="24"/>
-          <w:szCs w:val="24"/>
-          <w:lang w:val="pt-BR"/>
-        </w:rPr>
-        <w:t>busca encontrar o limite</w:t>
-      </w:r>
-      <w:r>
-        <w:rPr>
-          <w:rFonts w:ascii="Calibri" w:hAnsi="Calibri" w:cs="Calibri"/>
+        <w:t xml:space="preserve">Teste de performance (performance test): </w:t>
+      </w:r>
+      <w:r>
+        <w:rPr>
+          <w:rFonts w:ascii="Calibri" w:hAnsi="Calibri" w:cs="Calibri"/>
+          <w:sz w:val="24"/>
+          <w:szCs w:val="24"/>
+          <w:lang w:val="pt-BR"/>
+        </w:rPr>
+        <w:t>busca encontrar o limite “saudável” para o sistema através de uma combinação dos testes de carga e estresse</w:t>
+      </w:r>
+    </w:p>
+    <w:p>
+      <w:pPr>
+        <w:rPr>
+          <w:rFonts w:ascii="Calibri" w:hAnsi="Calibri" w:cs="Calibri"/>
+          <w:b/>
+          <w:bCs/>
+          <w:sz w:val="24"/>
+          <w:szCs w:val="24"/>
+          <w:lang w:val="pt-BR"/>
+        </w:rPr>
+      </w:pPr>
+    </w:p>
+    <w:p>
+      <w:pPr>
+        <w:rPr>
+          <w:rFonts w:ascii="Calibri" w:hAnsi="Calibri" w:cs="Calibri"/>
+          <w:b/>
+          <w:bCs/>
+          <w:sz w:val="24"/>
+          <w:szCs w:val="24"/>
+          <w:lang w:val="pt-BR"/>
+        </w:rPr>
+      </w:pPr>
+    </w:p>
+    <w:p>
+      <w:pPr>
+        <w:rPr>
+          <w:rFonts w:ascii="Calibri" w:hAnsi="Calibri" w:cs="Calibri"/>
+          <w:b/>
+          <w:bCs/>
+          <w:sz w:val="24"/>
+          <w:szCs w:val="24"/>
+          <w:lang w:val="pt-BR"/>
+        </w:rPr>
+      </w:pPr>
+    </w:p>
+    <w:p>
+      <w:pPr>
+        <w:rPr>
+          <w:rFonts w:ascii="Calibri" w:hAnsi="Calibri" w:cs="Calibri"/>
+          <w:b/>
+          <w:bCs/>
+          <w:sz w:val="24"/>
+          <w:szCs w:val="24"/>
+          <w:lang w:val="pt-BR"/>
+        </w:rPr>
+      </w:pPr>
+    </w:p>
+    <w:p>
+      <w:pPr>
+        <w:ind w:left="708"/>
+        <w:rPr>
+          <w:rFonts w:ascii="Calibri" w:hAnsi="Calibri" w:cs="Calibri"/>
+          <w:b/>
+          <w:bCs/>
+          <w:sz w:val="24"/>
+          <w:szCs w:val="24"/>
+          <w:lang w:val="pt-BR"/>
+        </w:rPr>
+      </w:pPr>
+      <w:r>
+        <w:rPr>
+          <w:rFonts w:ascii="Calibri" w:hAnsi="Calibri" w:cs="Calibri"/>
+          <w:b/>
+          <w:bCs/>
+          <w:sz w:val="24"/>
+          <w:szCs w:val="24"/>
+          <w:lang w:val="pt-BR"/>
+        </w:rPr>
+        <w:lastRenderedPageBreak/>
+        <w:t>Teste de Segurança</w:t>
+      </w:r>
+    </w:p>
+    <w:p>
+      <w:pPr>
+        <w:pStyle w:val="ListParagraph"/>
+        <w:numPr>
+          <w:ilvl w:val="0"/>
+          <w:numId w:val="5"/>
+        </w:numPr>
+        <w:rPr>
+          <w:rFonts w:ascii="Calibri" w:hAnsi="Calibri" w:cs="Calibri"/>
+          <w:b/>
+          <w:bCs/>
+          <w:sz w:val="24"/>
+          <w:szCs w:val="24"/>
+          <w:lang w:val="pt-BR"/>
+        </w:rPr>
+      </w:pPr>
+      <w:r>
+        <w:rPr>
+          <w:rFonts w:ascii="Calibri" w:hAnsi="Calibri" w:cs="Calibri"/>
+          <w:sz w:val="24"/>
+          <w:szCs w:val="24"/>
+          <w:lang w:val="pt-BR"/>
+        </w:rPr>
+        <w:t>Testes para características de requisitos não-funcionais</w:t>
+      </w:r>
+    </w:p>
+    <w:p>
+      <w:pPr>
+        <w:pStyle w:val="ListParagraph"/>
+        <w:numPr>
+          <w:ilvl w:val="0"/>
+          <w:numId w:val="5"/>
+        </w:numPr>
+        <w:rPr>
+          <w:rFonts w:ascii="Calibri" w:hAnsi="Calibri" w:cs="Calibri"/>
+          <w:b/>
+          <w:bCs/>
+          <w:sz w:val="24"/>
+          <w:szCs w:val="24"/>
+          <w:lang w:val="pt-BR"/>
+        </w:rPr>
+      </w:pPr>
+      <w:r>
+        <w:rPr>
+          <w:rFonts w:ascii="Calibri" w:hAnsi="Calibri" w:cs="Calibri"/>
+          <w:sz w:val="24"/>
+          <w:szCs w:val="24"/>
+          <w:lang w:val="pt-BR"/>
+        </w:rPr>
+        <w:t>Aplicados para verificar se os mecanismos de proteção do sistema vão protegê-lo contra acessos indevidos</w:t>
+      </w:r>
+    </w:p>
+    <w:p>
+      <w:pPr>
+        <w:pStyle w:val="ListParagraph"/>
+        <w:numPr>
+          <w:ilvl w:val="0"/>
+          <w:numId w:val="5"/>
+        </w:numPr>
+        <w:rPr>
+          <w:rFonts w:ascii="Calibri" w:hAnsi="Calibri" w:cs="Calibri"/>
+          <w:b/>
+          <w:bCs/>
+          <w:sz w:val="24"/>
+          <w:szCs w:val="24"/>
+          <w:lang w:val="pt-BR"/>
+        </w:rPr>
+      </w:pPr>
+      <w:r>
+        <w:rPr>
+          <w:rFonts w:ascii="Calibri" w:hAnsi="Calibri" w:cs="Calibri"/>
+          <w:sz w:val="24"/>
+          <w:szCs w:val="24"/>
+          <w:lang w:val="pt-BR"/>
+        </w:rPr>
+        <w:t>Testes de intrusão/invasão (pentesting – penetration testing) é um dos tipos mais usuais de testes de segurança</w:t>
+      </w:r>
+    </w:p>
+    <w:p>
+      <w:pPr>
+        <w:pStyle w:val="ListParagraph"/>
+        <w:numPr>
+          <w:ilvl w:val="0"/>
+          <w:numId w:val="5"/>
+        </w:numPr>
+        <w:rPr>
+          <w:rFonts w:ascii="Calibri" w:hAnsi="Calibri" w:cs="Calibri"/>
+          <w:b/>
+          <w:bCs/>
+          <w:sz w:val="24"/>
+          <w:szCs w:val="24"/>
+          <w:lang w:val="pt-BR"/>
+        </w:rPr>
+      </w:pPr>
+      <w:r>
+        <w:rPr>
+          <w:rFonts w:ascii="Calibri" w:hAnsi="Calibri" w:cs="Calibri"/>
+          <w:sz w:val="24"/>
+          <w:szCs w:val="24"/>
+          <w:lang w:val="pt-BR"/>
+        </w:rPr>
+        <w:t>É analisado e atacado com diferentes técnicas simulando uso malicioso com o objetivo de quebrar segurança ou identificar vulnerabilidades</w:t>
+      </w:r>
+    </w:p>
+    <w:p>
+      <w:pPr>
+        <w:pStyle w:val="ListParagraph"/>
+        <w:numPr>
+          <w:ilvl w:val="0"/>
+          <w:numId w:val="5"/>
+        </w:numPr>
+        <w:rPr>
+          <w:rFonts w:ascii="Calibri" w:hAnsi="Calibri" w:cs="Calibri"/>
+          <w:b/>
+          <w:bCs/>
+          <w:sz w:val="24"/>
+          <w:szCs w:val="24"/>
+          <w:lang w:val="pt-BR"/>
+        </w:rPr>
+      </w:pPr>
+      <w:r>
+        <w:rPr>
+          <w:rFonts w:ascii="Calibri" w:hAnsi="Calibri" w:cs="Calibri"/>
+          <w:sz w:val="24"/>
+          <w:szCs w:val="24"/>
+          <w:lang w:val="pt-BR"/>
+        </w:rPr>
+        <w:t>Bastante útil, mas possui alto custo de execução</w:t>
+      </w:r>
+    </w:p>
+    <w:p>
+      <w:pPr>
+        <w:pStyle w:val="ListParagraph"/>
+        <w:numPr>
+          <w:ilvl w:val="0"/>
+          <w:numId w:val="5"/>
+        </w:numPr>
+        <w:rPr>
+          <w:rFonts w:ascii="Calibri" w:hAnsi="Calibri" w:cs="Calibri"/>
+          <w:b/>
+          <w:bCs/>
+          <w:sz w:val="24"/>
+          <w:szCs w:val="24"/>
+          <w:lang w:val="pt-BR"/>
+        </w:rPr>
+      </w:pPr>
+      <w:r>
+        <w:rPr>
+          <w:rFonts w:ascii="Calibri" w:hAnsi="Calibri" w:cs="Calibri"/>
+          <w:sz w:val="24"/>
+          <w:szCs w:val="24"/>
+          <w:lang w:val="pt-BR"/>
+        </w:rPr>
+        <w:t>Fases: explorar, atacar e reportar</w:t>
+      </w:r>
+    </w:p>
+    <w:p>
+      <w:pPr>
+        <w:ind w:left="708"/>
+        <w:rPr>
+          <w:rFonts w:ascii="Calibri" w:hAnsi="Calibri" w:cs="Calibri"/>
+          <w:b/>
+          <w:bCs/>
+          <w:sz w:val="24"/>
+          <w:szCs w:val="24"/>
+          <w:lang w:val="pt-BR"/>
+        </w:rPr>
+      </w:pPr>
+      <w:r>
+        <w:rPr>
+          <w:rFonts w:ascii="Calibri" w:hAnsi="Calibri" w:cs="Calibri"/>
+          <w:b/>
+          <w:bCs/>
+          <w:sz w:val="24"/>
+          <w:szCs w:val="24"/>
+          <w:lang w:val="pt-BR"/>
+        </w:rPr>
+        <w:t>Teste de Aceitação</w:t>
+      </w:r>
+    </w:p>
+    <w:p>
+      <w:pPr>
+        <w:pStyle w:val="ListParagraph"/>
+        <w:numPr>
+          <w:ilvl w:val="0"/>
+          <w:numId w:val="6"/>
+        </w:numPr>
+        <w:rPr>
+          <w:rFonts w:ascii="Calibri" w:hAnsi="Calibri" w:cs="Calibri"/>
+          <w:b/>
+          <w:bCs/>
+          <w:sz w:val="24"/>
+          <w:szCs w:val="24"/>
+          <w:lang w:val="pt-BR"/>
+        </w:rPr>
+      </w:pPr>
+      <w:r>
+        <w:rPr>
+          <w:rFonts w:ascii="Calibri" w:hAnsi="Calibri" w:cs="Calibri"/>
+          <w:sz w:val="24"/>
+          <w:szCs w:val="24"/>
+          <w:lang w:val="pt-BR"/>
+        </w:rPr>
+        <w:t>Testes baseados nos requisitos do usuário</w:t>
+      </w:r>
+    </w:p>
+    <w:p>
+      <w:pPr>
+        <w:pStyle w:val="ListParagraph"/>
+        <w:numPr>
+          <w:ilvl w:val="0"/>
+          <w:numId w:val="6"/>
+        </w:numPr>
+        <w:rPr>
+          <w:rFonts w:ascii="Calibri" w:hAnsi="Calibri" w:cs="Calibri"/>
+          <w:b/>
+          <w:bCs/>
+          <w:sz w:val="24"/>
+          <w:szCs w:val="24"/>
+          <w:lang w:val="pt-BR"/>
+        </w:rPr>
+      </w:pPr>
+      <w:r>
+        <w:rPr>
+          <w:rFonts w:ascii="Calibri" w:hAnsi="Calibri" w:cs="Calibri"/>
+          <w:sz w:val="24"/>
+          <w:szCs w:val="24"/>
+          <w:lang w:val="pt-BR"/>
+        </w:rPr>
+        <w:t>Realizado pelo cliente com dados do cliente</w:t>
+      </w:r>
+    </w:p>
+    <w:p>
+      <w:pPr>
+        <w:pStyle w:val="ListParagraph"/>
+        <w:numPr>
+          <w:ilvl w:val="0"/>
+          <w:numId w:val="6"/>
+        </w:numPr>
+        <w:rPr>
+          <w:rFonts w:ascii="Calibri" w:hAnsi="Calibri" w:cs="Calibri"/>
+          <w:sz w:val="24"/>
+          <w:szCs w:val="24"/>
+          <w:lang w:val="pt-BR"/>
+        </w:rPr>
+      </w:pPr>
+      <w:r>
+        <w:rPr>
+          <w:rFonts w:ascii="Calibri" w:hAnsi="Calibri" w:cs="Calibri"/>
+          <w:b/>
+          <w:bCs/>
+          <w:sz w:val="24"/>
+          <w:szCs w:val="24"/>
+          <w:lang w:val="pt-BR"/>
+        </w:rPr>
+        <w:t xml:space="preserve">Aceito: </w:t>
+      </w:r>
+      <w:r>
+        <w:rPr>
+          <w:rFonts w:ascii="Calibri" w:hAnsi="Calibri" w:cs="Calibri"/>
+          <w:sz w:val="24"/>
+          <w:szCs w:val="24"/>
+          <w:lang w:val="pt-BR"/>
+        </w:rPr>
+        <w:t>o sistema pode entrar em produção</w:t>
+      </w:r>
+    </w:p>
+    <w:p>
+      <w:pPr>
+        <w:pStyle w:val="ListParagraph"/>
+        <w:numPr>
+          <w:ilvl w:val="0"/>
+          <w:numId w:val="6"/>
+        </w:numPr>
+        <w:rPr>
+          <w:rFonts w:ascii="Calibri" w:hAnsi="Calibri" w:cs="Calibri"/>
+          <w:sz w:val="24"/>
+          <w:szCs w:val="24"/>
+          <w:lang w:val="pt-BR"/>
+        </w:rPr>
+      </w:pPr>
+      <w:r>
+        <w:rPr>
+          <w:rFonts w:ascii="Calibri" w:hAnsi="Calibri" w:cs="Calibri"/>
+          <w:b/>
+          <w:bCs/>
+          <w:sz w:val="24"/>
+          <w:szCs w:val="24"/>
+          <w:lang w:val="pt-BR"/>
+        </w:rPr>
+        <w:t>Não aceito:</w:t>
+      </w:r>
+      <w:r>
+        <w:rPr>
+          <w:rFonts w:ascii="Calibri" w:hAnsi="Calibri" w:cs="Calibri"/>
+          <w:sz w:val="24"/>
+          <w:szCs w:val="24"/>
+          <w:lang w:val="pt-BR"/>
+        </w:rPr>
+        <w:t xml:space="preserve"> o sistema deve passar por ajustes para atender os requisitos</w:t>
+      </w:r>
+    </w:p>
+    <w:p>
+      <w:pPr>
+        <w:pStyle w:val="ListParagraph"/>
+        <w:numPr>
+          <w:ilvl w:val="0"/>
+          <w:numId w:val="6"/>
+        </w:numPr>
+        <w:rPr>
+          <w:rFonts w:ascii="Calibri" w:hAnsi="Calibri" w:cs="Calibri"/>
+          <w:sz w:val="24"/>
+          <w:szCs w:val="24"/>
+          <w:lang w:val="pt-BR"/>
+        </w:rPr>
+      </w:pPr>
+      <w:r>
+        <w:rPr>
+          <w:rFonts w:ascii="Calibri" w:hAnsi="Calibri" w:cs="Calibri"/>
+          <w:sz w:val="24"/>
+          <w:szCs w:val="24"/>
+          <w:lang w:val="pt-BR"/>
+        </w:rPr>
+        <w:t>São testes usualmente manuais realizados pelos clientes finais do sistema</w:t>
+      </w:r>
+    </w:p>
+    <w:p>
+      <w:pPr>
+        <w:pStyle w:val="ListParagraph"/>
+        <w:numPr>
+          <w:ilvl w:val="0"/>
+          <w:numId w:val="6"/>
+        </w:numPr>
+        <w:rPr>
+          <w:rFonts w:ascii="Calibri" w:hAnsi="Calibri" w:cs="Calibri"/>
+          <w:b/>
+          <w:bCs/>
+          <w:sz w:val="24"/>
+          <w:szCs w:val="24"/>
+          <w:lang w:val="pt-BR"/>
+        </w:rPr>
+      </w:pPr>
+      <w:r>
+        <w:rPr>
+          <w:rFonts w:ascii="Calibri" w:hAnsi="Calibri" w:cs="Calibri"/>
+          <w:sz w:val="24"/>
+          <w:szCs w:val="24"/>
+          <w:lang w:val="pt-BR"/>
+        </w:rPr>
+        <w:t>Constituem técnica de validação e verificação</w:t>
+      </w:r>
+    </w:p>
+    <w:p>
+      <w:pPr>
+        <w:pStyle w:val="ListParagraph"/>
+        <w:numPr>
+          <w:ilvl w:val="0"/>
+          <w:numId w:val="6"/>
+        </w:numPr>
+        <w:rPr>
+          <w:rFonts w:ascii="Calibri" w:hAnsi="Calibri" w:cs="Calibri"/>
+          <w:b/>
+          <w:bCs/>
+          <w:sz w:val="24"/>
+          <w:szCs w:val="24"/>
+          <w:lang w:val="pt-BR"/>
+        </w:rPr>
+      </w:pPr>
+      <w:r>
+        <w:rPr>
+          <w:rFonts w:ascii="Calibri" w:hAnsi="Calibri" w:cs="Calibri"/>
+          <w:b/>
+          <w:bCs/>
+          <w:sz w:val="24"/>
+          <w:szCs w:val="24"/>
+          <w:lang w:val="pt-BR"/>
+        </w:rPr>
+        <w:t xml:space="preserve">Teste Alfa: </w:t>
+      </w:r>
+      <w:r>
+        <w:rPr>
+          <w:rFonts w:ascii="Calibri" w:hAnsi="Calibri" w:cs="Calibri"/>
+          <w:sz w:val="24"/>
+          <w:szCs w:val="24"/>
+          <w:lang w:val="pt-BR"/>
+        </w:rPr>
+        <w:t>são realizados com grupo reduzido de usuários em um ambiente controlado</w:t>
+      </w:r>
+    </w:p>
+    <w:p>
+      <w:pPr>
+        <w:pStyle w:val="ListParagraph"/>
+        <w:numPr>
+          <w:ilvl w:val="0"/>
+          <w:numId w:val="6"/>
+        </w:numPr>
+        <w:rPr>
+          <w:rFonts w:ascii="Calibri" w:hAnsi="Calibri" w:cs="Calibri"/>
+          <w:b/>
+          <w:bCs/>
+          <w:sz w:val="24"/>
+          <w:szCs w:val="24"/>
+          <w:lang w:val="pt-BR"/>
+        </w:rPr>
+      </w:pPr>
+      <w:r>
+        <w:rPr>
+          <w:rFonts w:ascii="Calibri" w:hAnsi="Calibri" w:cs="Calibri"/>
+          <w:b/>
+          <w:bCs/>
+          <w:sz w:val="24"/>
+          <w:szCs w:val="24"/>
+          <w:lang w:val="pt-BR"/>
+        </w:rPr>
+        <w:t xml:space="preserve">Teste Beta: </w:t>
+      </w:r>
+      <w:r>
+        <w:rPr>
+          <w:rFonts w:ascii="Calibri" w:hAnsi="Calibri" w:cs="Calibri"/>
+          <w:sz w:val="24"/>
+          <w:szCs w:val="24"/>
+          <w:lang w:val="pt-BR"/>
+        </w:rPr>
+        <w:t>realizados após aprovação em testes alfa, realizados com grupo maior de usuários em ambiente não controlado (mundo real)</w:t>
+      </w:r>
+      <w:r>
+        <w:rPr>
+          <w:rFonts w:ascii="Calibri" w:hAnsi="Calibri" w:cs="Calibri"/>
+          <w:b/>
+          <w:bCs/>
           <w:sz w:val="24"/>
           <w:szCs w:val="24"/>
           <w:lang w:val="pt-BR"/>
         </w:rPr>
         <w:t xml:space="preserve"> </w:t>
       </w:r>
-      <w:r>
-        <w:rPr>
-          <w:rFonts w:ascii="Calibri" w:hAnsi="Calibri" w:cs="Calibri"/>
-          <w:sz w:val="24"/>
-          <w:szCs w:val="24"/>
-          <w:lang w:val="pt-BR"/>
-        </w:rPr>
-        <w:t>“saudável” para o sistema através de uma combinação dos testes de carga e estresse</w:t>
-      </w:r>
-    </w:p>
-    <w:p>
-      <w:pPr>
-        <w:ind w:left="708"/>
-        <w:rPr>
-          <w:rFonts w:ascii="Calibri" w:hAnsi="Calibri" w:cs="Calibri"/>
-          <w:b/>
-          <w:bCs/>
-          <w:sz w:val="24"/>
-          <w:szCs w:val="24"/>
-          <w:lang w:val="pt-BR"/>
-        </w:rPr>
-      </w:pPr>
-      <w:r>
-        <w:rPr>
-          <w:rFonts w:ascii="Calibri" w:hAnsi="Calibri" w:cs="Calibri"/>
-          <w:b/>
-          <w:bCs/>
-          <w:sz w:val="24"/>
-          <w:szCs w:val="24"/>
-          <w:lang w:val="pt-BR"/>
-        </w:rPr>
-        <w:t>Teste de Segurança</w:t>
-      </w:r>
-    </w:p>
-    <w:p>
-      <w:pPr>
-        <w:ind w:left="708"/>
-        <w:rPr>
-          <w:rFonts w:ascii="Calibri" w:hAnsi="Calibri" w:cs="Calibri"/>
-          <w:b/>
-          <w:bCs/>
-          <w:sz w:val="24"/>
-          <w:szCs w:val="24"/>
-          <w:lang w:val="pt-BR"/>
-        </w:rPr>
-      </w:pPr>
-    </w:p>
-    <w:p>
-      <w:pPr>
-        <w:rPr>
+    </w:p>
+    <w:p>
+      <w:pPr>
+        <w:pStyle w:val="ListParagraph"/>
+        <w:ind w:left="1428"/>
+        <w:rPr>
+          <w:rFonts w:ascii="Calibri" w:hAnsi="Calibri" w:cs="Calibri"/>
+          <w:b/>
+          <w:bCs/>
+          <w:sz w:val="24"/>
+          <w:szCs w:val="24"/>
+          <w:lang w:val="pt-BR"/>
+        </w:rPr>
+      </w:pPr>
+    </w:p>
+    <w:p>
+      <w:pPr>
+        <w:ind w:left="1068"/>
+        <w:rPr>
+          <w:rFonts w:ascii="Calibri" w:hAnsi="Calibri" w:cs="Calibri"/>
+          <w:b/>
+          <w:bCs/>
+          <w:sz w:val="24"/>
+          <w:szCs w:val="24"/>
+          <w:lang w:val="pt-BR"/>
+        </w:rPr>
+      </w:pPr>
+      <w:r>
+        <w:rPr>
+          <w:lang w:val="pt-BR"/>
+        </w:rPr>
+        <w:drawing>
+          <wp:inline distT="0" distB="0" distL="0" distR="0" wp14:anchorId="60983565" wp14:editId="68D22B0A">
+            <wp:extent cx="5400040" cy="1713865"/>
+            <wp:effectExtent l="0" t="0" r="0" b="635"/>
+            <wp:docPr id="88207017" name="Picture 1" descr="A diagram of a test&#10;&#10;Description automatically generated"/>
+            <wp:cNvGraphicFramePr>
+              <a:graphicFrameLocks xmlns:a="http://schemas.openxmlformats.org/drawingml/2006/main" noChangeAspect="1"/>
+            </wp:cNvGraphicFramePr>
+            <a:graphic xmlns:a="http://schemas.openxmlformats.org/drawingml/2006/main">
+              <a:graphicData uri="http://schemas.openxmlformats.org/drawingml/2006/picture">
+                <pic:pic xmlns:pic="http://schemas.openxmlformats.org/drawingml/2006/picture">
+                  <pic:nvPicPr>
+                    <pic:cNvPr id="88207017" name="Picture 1" descr="A diagram of a test&#10;&#10;Description automatically generated"/>
+                    <pic:cNvPicPr/>
+                  </pic:nvPicPr>
+                  <pic:blipFill>
+                    <a:blip r:embed="rId5"/>
+                    <a:stretch>
+                      <a:fillRect/>
+                    </a:stretch>
+                  </pic:blipFill>
+                  <pic:spPr>
+                    <a:xfrm>
+                      <a:off x="0" y="0"/>
+                      <a:ext cx="5400040" cy="1713865"/>
+                    </a:xfrm>
+                    <a:prstGeom prst="rect">
+                      <a:avLst/>
+                    </a:prstGeom>
+                  </pic:spPr>
+                </pic:pic>
+              </a:graphicData>
+            </a:graphic>
+          </wp:inline>
+        </w:drawing>
+      </w:r>
+    </w:p>
+    <w:p>
+      <w:pPr>
+        <w:rPr>
+          <w:rFonts w:ascii="Calibri" w:hAnsi="Calibri" w:cs="Calibri"/>
+          <w:b/>
+          <w:bCs/>
+          <w:sz w:val="24"/>
+          <w:szCs w:val="24"/>
+          <w:lang w:val="pt-BR"/>
+        </w:rPr>
+      </w:pPr>
+    </w:p>
+    <w:p>
+      <w:pPr>
+        <w:rPr>
+          <w:rFonts w:ascii="Calibri" w:hAnsi="Calibri" w:cs="Calibri"/>
+          <w:b/>
+          <w:bCs/>
+          <w:sz w:val="24"/>
+          <w:szCs w:val="24"/>
+          <w:lang w:val="pt-BR"/>
+        </w:rPr>
+      </w:pPr>
+      <w:r>
+        <w:rPr>
+          <w:rFonts w:ascii="Calibri" w:hAnsi="Calibri" w:cs="Calibri"/>
+          <w:b/>
+          <w:bCs/>
+          <w:sz w:val="24"/>
+          <w:szCs w:val="24"/>
+          <w:lang w:val="pt-BR"/>
+        </w:rPr>
+        <w:tab/>
+        <w:t>Bug Tracking</w:t>
+      </w:r>
+    </w:p>
+    <w:p>
+      <w:pPr>
+        <w:pStyle w:val="ListParagraph"/>
+        <w:numPr>
+          <w:ilvl w:val="0"/>
+          <w:numId w:val="7"/>
+        </w:numPr>
+        <w:rPr>
+          <w:rFonts w:ascii="Calibri" w:hAnsi="Calibri" w:cs="Calibri"/>
+          <w:b/>
+          <w:bCs/>
+          <w:sz w:val="24"/>
+          <w:szCs w:val="24"/>
+          <w:lang w:val="pt-BR"/>
+        </w:rPr>
+      </w:pPr>
+    </w:p>
+    <w:p>
+      <w:pPr>
+        <w:pStyle w:val="ListParagraph"/>
+        <w:ind w:left="1428"/>
+        <w:rPr>
+          <w:rFonts w:ascii="Calibri" w:hAnsi="Calibri" w:cs="Calibri"/>
+          <w:b/>
+          <w:bCs/>
+          <w:sz w:val="24"/>
+          <w:szCs w:val="24"/>
           <w:lang w:val="pt-BR"/>
         </w:rPr>
       </w:pPr>
@@ -910,6 +1313,345 @@
     </w:lvl>
   </w:abstractNum>
   <w:abstractNum w:abstractNumId="1" w15:restartNumberingAfterBreak="0">
+    <w:nsid w:val="1B6246ED"/>
+    <w:multiLevelType w:val="hybridMultilevel"/>
+    <w:tmpl w:val="6EB80FBA"/>
+    <w:lvl w:ilvl="0" w:tplc="04090001">
+      <w:start w:val="1"/>
+      <w:numFmt w:val="bullet"/>
+      <w:lvlText w:val=""/>
+      <w:lvlJc w:val="left"/>
+      <w:pPr>
+        <w:ind w:left="1428" w:hanging="360"/>
+      </w:pPr>
+      <w:rPr>
+        <w:rFonts w:ascii="Symbol" w:hAnsi="Symbol" w:hint="default"/>
+      </w:rPr>
+    </w:lvl>
+    <w:lvl w:ilvl="1" w:tplc="04090003" w:tentative="1">
+      <w:start w:val="1"/>
+      <w:numFmt w:val="bullet"/>
+      <w:lvlText w:val="o"/>
+      <w:lvlJc w:val="left"/>
+      <w:pPr>
+        <w:ind w:left="2148" w:hanging="360"/>
+      </w:pPr>
+      <w:rPr>
+        <w:rFonts w:ascii="Courier New" w:hAnsi="Courier New" w:cs="Courier New" w:hint="default"/>
+      </w:rPr>
+    </w:lvl>
+    <w:lvl w:ilvl="2" w:tplc="04090005" w:tentative="1">
+      <w:start w:val="1"/>
+      <w:numFmt w:val="bullet"/>
+      <w:lvlText w:val=""/>
+      <w:lvlJc w:val="left"/>
+      <w:pPr>
+        <w:ind w:left="2868" w:hanging="360"/>
+      </w:pPr>
+      <w:rPr>
+        <w:rFonts w:ascii="Wingdings" w:hAnsi="Wingdings" w:hint="default"/>
+      </w:rPr>
+    </w:lvl>
+    <w:lvl w:ilvl="3" w:tplc="04090001" w:tentative="1">
+      <w:start w:val="1"/>
+      <w:numFmt w:val="bullet"/>
+      <w:lvlText w:val=""/>
+      <w:lvlJc w:val="left"/>
+      <w:pPr>
+        <w:ind w:left="3588" w:hanging="360"/>
+      </w:pPr>
+      <w:rPr>
+        <w:rFonts w:ascii="Symbol" w:hAnsi="Symbol" w:hint="default"/>
+      </w:rPr>
+    </w:lvl>
+    <w:lvl w:ilvl="4" w:tplc="04090003" w:tentative="1">
+      <w:start w:val="1"/>
+      <w:numFmt w:val="bullet"/>
+      <w:lvlText w:val="o"/>
+      <w:lvlJc w:val="left"/>
+      <w:pPr>
+        <w:ind w:left="4308" w:hanging="360"/>
+      </w:pPr>
+      <w:rPr>
+        <w:rFonts w:ascii="Courier New" w:hAnsi="Courier New" w:cs="Courier New" w:hint="default"/>
+      </w:rPr>
+    </w:lvl>
+    <w:lvl w:ilvl="5" w:tplc="04090005" w:tentative="1">
+      <w:start w:val="1"/>
+      <w:numFmt w:val="bullet"/>
+      <w:lvlText w:val=""/>
+      <w:lvlJc w:val="left"/>
+      <w:pPr>
+        <w:ind w:left="5028" w:hanging="360"/>
+      </w:pPr>
+      <w:rPr>
+        <w:rFonts w:ascii="Wingdings" w:hAnsi="Wingdings" w:hint="default"/>
+      </w:rPr>
+    </w:lvl>
+    <w:lvl w:ilvl="6" w:tplc="04090001" w:tentative="1">
+      <w:start w:val="1"/>
+      <w:numFmt w:val="bullet"/>
+      <w:lvlText w:val=""/>
+      <w:lvlJc w:val="left"/>
+      <w:pPr>
+        <w:ind w:left="5748" w:hanging="360"/>
+      </w:pPr>
+      <w:rPr>
+        <w:rFonts w:ascii="Symbol" w:hAnsi="Symbol" w:hint="default"/>
+      </w:rPr>
+    </w:lvl>
+    <w:lvl w:ilvl="7" w:tplc="04090003" w:tentative="1">
+      <w:start w:val="1"/>
+      <w:numFmt w:val="bullet"/>
+      <w:lvlText w:val="o"/>
+      <w:lvlJc w:val="left"/>
+      <w:pPr>
+        <w:ind w:left="6468" w:hanging="360"/>
+      </w:pPr>
+      <w:rPr>
+        <w:rFonts w:ascii="Courier New" w:hAnsi="Courier New" w:cs="Courier New" w:hint="default"/>
+      </w:rPr>
+    </w:lvl>
+    <w:lvl w:ilvl="8" w:tplc="04090005" w:tentative="1">
+      <w:start w:val="1"/>
+      <w:numFmt w:val="bullet"/>
+      <w:lvlText w:val=""/>
+      <w:lvlJc w:val="left"/>
+      <w:pPr>
+        <w:ind w:left="7188" w:hanging="360"/>
+      </w:pPr>
+      <w:rPr>
+        <w:rFonts w:ascii="Wingdings" w:hAnsi="Wingdings" w:hint="default"/>
+      </w:rPr>
+    </w:lvl>
+  </w:abstractNum>
+  <w:abstractNum w:abstractNumId="2" w15:restartNumberingAfterBreak="0">
+    <w:nsid w:val="389C6EF3"/>
+    <w:multiLevelType w:val="hybridMultilevel"/>
+    <w:tmpl w:val="57443B82"/>
+    <w:lvl w:ilvl="0" w:tplc="04090001">
+      <w:start w:val="1"/>
+      <w:numFmt w:val="bullet"/>
+      <w:lvlText w:val=""/>
+      <w:lvlJc w:val="left"/>
+      <w:pPr>
+        <w:ind w:left="1428" w:hanging="360"/>
+      </w:pPr>
+      <w:rPr>
+        <w:rFonts w:ascii="Symbol" w:hAnsi="Symbol" w:hint="default"/>
+      </w:rPr>
+    </w:lvl>
+    <w:lvl w:ilvl="1" w:tplc="04090003" w:tentative="1">
+      <w:start w:val="1"/>
+      <w:numFmt w:val="bullet"/>
+      <w:lvlText w:val="o"/>
+      <w:lvlJc w:val="left"/>
+      <w:pPr>
+        <w:ind w:left="2148" w:hanging="360"/>
+      </w:pPr>
+      <w:rPr>
+        <w:rFonts w:ascii="Courier New" w:hAnsi="Courier New" w:cs="Courier New" w:hint="default"/>
+      </w:rPr>
+    </w:lvl>
+    <w:lvl w:ilvl="2" w:tplc="04090005" w:tentative="1">
+      <w:start w:val="1"/>
+      <w:numFmt w:val="bullet"/>
+      <w:lvlText w:val=""/>
+      <w:lvlJc w:val="left"/>
+      <w:pPr>
+        <w:ind w:left="2868" w:hanging="360"/>
+      </w:pPr>
+      <w:rPr>
+        <w:rFonts w:ascii="Wingdings" w:hAnsi="Wingdings" w:hint="default"/>
+      </w:rPr>
+    </w:lvl>
+    <w:lvl w:ilvl="3" w:tplc="04090001" w:tentative="1">
+      <w:start w:val="1"/>
+      <w:numFmt w:val="bullet"/>
+      <w:lvlText w:val=""/>
+      <w:lvlJc w:val="left"/>
+      <w:pPr>
+        <w:ind w:left="3588" w:hanging="360"/>
+      </w:pPr>
+      <w:rPr>
+        <w:rFonts w:ascii="Symbol" w:hAnsi="Symbol" w:hint="default"/>
+      </w:rPr>
+    </w:lvl>
+    <w:lvl w:ilvl="4" w:tplc="04090003" w:tentative="1">
+      <w:start w:val="1"/>
+      <w:numFmt w:val="bullet"/>
+      <w:lvlText w:val="o"/>
+      <w:lvlJc w:val="left"/>
+      <w:pPr>
+        <w:ind w:left="4308" w:hanging="360"/>
+      </w:pPr>
+      <w:rPr>
+        <w:rFonts w:ascii="Courier New" w:hAnsi="Courier New" w:cs="Courier New" w:hint="default"/>
+      </w:rPr>
+    </w:lvl>
+    <w:lvl w:ilvl="5" w:tplc="04090005" w:tentative="1">
+      <w:start w:val="1"/>
+      <w:numFmt w:val="bullet"/>
+      <w:lvlText w:val=""/>
+      <w:lvlJc w:val="left"/>
+      <w:pPr>
+        <w:ind w:left="5028" w:hanging="360"/>
+      </w:pPr>
+      <w:rPr>
+        <w:rFonts w:ascii="Wingdings" w:hAnsi="Wingdings" w:hint="default"/>
+      </w:rPr>
+    </w:lvl>
+    <w:lvl w:ilvl="6" w:tplc="04090001" w:tentative="1">
+      <w:start w:val="1"/>
+      <w:numFmt w:val="bullet"/>
+      <w:lvlText w:val=""/>
+      <w:lvlJc w:val="left"/>
+      <w:pPr>
+        <w:ind w:left="5748" w:hanging="360"/>
+      </w:pPr>
+      <w:rPr>
+        <w:rFonts w:ascii="Symbol" w:hAnsi="Symbol" w:hint="default"/>
+      </w:rPr>
+    </w:lvl>
+    <w:lvl w:ilvl="7" w:tplc="04090003" w:tentative="1">
+      <w:start w:val="1"/>
+      <w:numFmt w:val="bullet"/>
+      <w:lvlText w:val="o"/>
+      <w:lvlJc w:val="left"/>
+      <w:pPr>
+        <w:ind w:left="6468" w:hanging="360"/>
+      </w:pPr>
+      <w:rPr>
+        <w:rFonts w:ascii="Courier New" w:hAnsi="Courier New" w:cs="Courier New" w:hint="default"/>
+      </w:rPr>
+    </w:lvl>
+    <w:lvl w:ilvl="8" w:tplc="04090005" w:tentative="1">
+      <w:start w:val="1"/>
+      <w:numFmt w:val="bullet"/>
+      <w:lvlText w:val=""/>
+      <w:lvlJc w:val="left"/>
+      <w:pPr>
+        <w:ind w:left="7188" w:hanging="360"/>
+      </w:pPr>
+      <w:rPr>
+        <w:rFonts w:ascii="Wingdings" w:hAnsi="Wingdings" w:hint="default"/>
+      </w:rPr>
+    </w:lvl>
+  </w:abstractNum>
+  <w:abstractNum w:abstractNumId="3" w15:restartNumberingAfterBreak="0">
+    <w:nsid w:val="48DB3E8F"/>
+    <w:multiLevelType w:val="hybridMultilevel"/>
+    <w:tmpl w:val="4C500E3C"/>
+    <w:lvl w:ilvl="0" w:tplc="04090001">
+      <w:start w:val="1"/>
+      <w:numFmt w:val="bullet"/>
+      <w:lvlText w:val=""/>
+      <w:lvlJc w:val="left"/>
+      <w:pPr>
+        <w:ind w:left="1428" w:hanging="360"/>
+      </w:pPr>
+      <w:rPr>
+        <w:rFonts w:ascii="Symbol" w:hAnsi="Symbol" w:hint="default"/>
+      </w:rPr>
+    </w:lvl>
+    <w:lvl w:ilvl="1" w:tplc="04090003" w:tentative="1">
+      <w:start w:val="1"/>
+      <w:numFmt w:val="bullet"/>
+      <w:lvlText w:val="o"/>
+      <w:lvlJc w:val="left"/>
+      <w:pPr>
+        <w:ind w:left="2148" w:hanging="360"/>
+      </w:pPr>
+      <w:rPr>
+        <w:rFonts w:ascii="Courier New" w:hAnsi="Courier New" w:cs="Courier New" w:hint="default"/>
+      </w:rPr>
+    </w:lvl>
+    <w:lvl w:ilvl="2" w:tplc="04090005" w:tentative="1">
+      <w:start w:val="1"/>
+      <w:numFmt w:val="bullet"/>
+      <w:lvlText w:val=""/>
+      <w:lvlJc w:val="left"/>
+      <w:pPr>
+        <w:ind w:left="2868" w:hanging="360"/>
+      </w:pPr>
+      <w:rPr>
+        <w:rFonts w:ascii="Wingdings" w:hAnsi="Wingdings" w:hint="default"/>
+      </w:rPr>
+    </w:lvl>
+    <w:lvl w:ilvl="3" w:tplc="04090001" w:tentative="1">
+      <w:start w:val="1"/>
+      <w:numFmt w:val="bullet"/>
+      <w:lvlText w:val=""/>
+      <w:lvlJc w:val="left"/>
+      <w:pPr>
+        <w:ind w:left="3588" w:hanging="360"/>
+      </w:pPr>
+      <w:rPr>
+        <w:rFonts w:ascii="Symbol" w:hAnsi="Symbol" w:hint="default"/>
+      </w:rPr>
+    </w:lvl>
+    <w:lvl w:ilvl="4" w:tplc="04090003" w:tentative="1">
+      <w:start w:val="1"/>
+      <w:numFmt w:val="bullet"/>
+      <w:lvlText w:val="o"/>
+      <w:lvlJc w:val="left"/>
+      <w:pPr>
+        <w:ind w:left="4308" w:hanging="360"/>
+      </w:pPr>
+      <w:rPr>
+        <w:rFonts w:ascii="Courier New" w:hAnsi="Courier New" w:cs="Courier New" w:hint="default"/>
+      </w:rPr>
+    </w:lvl>
+    <w:lvl w:ilvl="5" w:tplc="04090005" w:tentative="1">
+      <w:start w:val="1"/>
+      <w:numFmt w:val="bullet"/>
+      <w:lvlText w:val=""/>
+      <w:lvlJc w:val="left"/>
+      <w:pPr>
+        <w:ind w:left="5028" w:hanging="360"/>
+      </w:pPr>
+      <w:rPr>
+        <w:rFonts w:ascii="Wingdings" w:hAnsi="Wingdings" w:hint="default"/>
+      </w:rPr>
+    </w:lvl>
+    <w:lvl w:ilvl="6" w:tplc="04090001" w:tentative="1">
+      <w:start w:val="1"/>
+      <w:numFmt w:val="bullet"/>
+      <w:lvlText w:val=""/>
+      <w:lvlJc w:val="left"/>
+      <w:pPr>
+        <w:ind w:left="5748" w:hanging="360"/>
+      </w:pPr>
+      <w:rPr>
+        <w:rFonts w:ascii="Symbol" w:hAnsi="Symbol" w:hint="default"/>
+      </w:rPr>
+    </w:lvl>
+    <w:lvl w:ilvl="7" w:tplc="04090003" w:tentative="1">
+      <w:start w:val="1"/>
+      <w:numFmt w:val="bullet"/>
+      <w:lvlText w:val="o"/>
+      <w:lvlJc w:val="left"/>
+      <w:pPr>
+        <w:ind w:left="6468" w:hanging="360"/>
+      </w:pPr>
+      <w:rPr>
+        <w:rFonts w:ascii="Courier New" w:hAnsi="Courier New" w:cs="Courier New" w:hint="default"/>
+      </w:rPr>
+    </w:lvl>
+    <w:lvl w:ilvl="8" w:tplc="04090005" w:tentative="1">
+      <w:start w:val="1"/>
+      <w:numFmt w:val="bullet"/>
+      <w:lvlText w:val=""/>
+      <w:lvlJc w:val="left"/>
+      <w:pPr>
+        <w:ind w:left="7188" w:hanging="360"/>
+      </w:pPr>
+      <w:rPr>
+        <w:rFonts w:ascii="Wingdings" w:hAnsi="Wingdings" w:hint="default"/>
+      </w:rPr>
+    </w:lvl>
+  </w:abstractNum>
+  <w:abstractNum w:abstractNumId="4" w15:restartNumberingAfterBreak="0">
     <w:nsid w:val="516011DB"/>
     <w:multiLevelType w:val="hybridMultilevel"/>
     <w:tmpl w:val="41441918"/>
@@ -1022,7 +1764,7 @@
       </w:rPr>
     </w:lvl>
   </w:abstractNum>
-  <w:abstractNum w:abstractNumId="2" w15:restartNumberingAfterBreak="0">
+  <w:abstractNum w:abstractNumId="5" w15:restartNumberingAfterBreak="0">
     <w:nsid w:val="7F1B04F0"/>
     <w:multiLevelType w:val="hybridMultilevel"/>
     <w:tmpl w:val="23945F2A"/>
@@ -1137,23 +1879,23 @@
   </w:abstractNum>
   <w:num w:numId="1" w16cid:durableId="1083406623">
     <w:abstractNumId w:val="0"/>
-    <w:lvlOverride w:ilvl="0"/>
-    <w:lvlOverride w:ilvl="1"/>
-    <w:lvlOverride w:ilvl="2"/>
-    <w:lvlOverride w:ilvl="3"/>
-    <w:lvlOverride w:ilvl="4"/>
-    <w:lvlOverride w:ilvl="5"/>
-    <w:lvlOverride w:ilvl="6"/>
-    <w:lvlOverride w:ilvl="7"/>
-    <w:lvlOverride w:ilvl="8"/>
   </w:num>
   <w:num w:numId="2" w16cid:durableId="430667713">
     <w:abstractNumId w:val="0"/>
   </w:num>
   <w:num w:numId="3" w16cid:durableId="4747693">
+    <w:abstractNumId w:val="4"/>
+  </w:num>
+  <w:num w:numId="4" w16cid:durableId="90903405">
+    <w:abstractNumId w:val="5"/>
+  </w:num>
+  <w:num w:numId="5" w16cid:durableId="742457965">
+    <w:abstractNumId w:val="3"/>
+  </w:num>
+  <w:num w:numId="6" w16cid:durableId="1886671454">
     <w:abstractNumId w:val="1"/>
   </w:num>
-  <w:num w:numId="4" w16cid:durableId="90903405">
+  <w:num w:numId="7" w16cid:durableId="1964338728">
     <w:abstractNumId w:val="2"/>
   </w:num>
 </w:numbering>
@@ -1567,11 +2309,11 @@
       <w:lang w:val="en-US"/>
     </w:rPr>
   </w:style>
-  <w:style w:type="paragraph" w:styleId="Ttulo1">
+  <w:style w:type="paragraph" w:styleId="Heading1">
     <w:name w:val="heading 1"/>
     <w:basedOn w:val="Normal"/>
     <w:next w:val="Normal"/>
-    <w:link w:val="Ttulo1Char"/>
+    <w:link w:val="Heading1Char"/>
     <w:uiPriority w:val="9"/>
     <w:qFormat/>
     <w:rsid w:val="00C013D7"/>
@@ -1588,11 +2330,11 @@
       <w:szCs w:val="40"/>
     </w:rPr>
   </w:style>
-  <w:style w:type="paragraph" w:styleId="Ttulo2">
+  <w:style w:type="paragraph" w:styleId="Heading2">
     <w:name w:val="heading 2"/>
     <w:basedOn w:val="Normal"/>
     <w:next w:val="Normal"/>
-    <w:link w:val="Ttulo2Char"/>
+    <w:link w:val="Heading2Char"/>
     <w:uiPriority w:val="9"/>
     <w:semiHidden/>
     <w:unhideWhenUsed/>
@@ -1611,11 +2353,11 @@
       <w:szCs w:val="32"/>
     </w:rPr>
   </w:style>
-  <w:style w:type="paragraph" w:styleId="Ttulo3">
+  <w:style w:type="paragraph" w:styleId="Heading3">
     <w:name w:val="heading 3"/>
     <w:basedOn w:val="Normal"/>
     <w:next w:val="Normal"/>
-    <w:link w:val="Ttulo3Char"/>
+    <w:link w:val="Heading3Char"/>
     <w:uiPriority w:val="9"/>
     <w:semiHidden/>
     <w:unhideWhenUsed/>
@@ -1634,11 +2376,11 @@
       <w:szCs w:val="28"/>
     </w:rPr>
   </w:style>
-  <w:style w:type="paragraph" w:styleId="Ttulo4">
+  <w:style w:type="paragraph" w:styleId="Heading4">
     <w:name w:val="heading 4"/>
     <w:basedOn w:val="Normal"/>
     <w:next w:val="Normal"/>
-    <w:link w:val="Ttulo4Char"/>
+    <w:link w:val="Heading4Char"/>
     <w:uiPriority w:val="9"/>
     <w:semiHidden/>
     <w:unhideWhenUsed/>
@@ -1657,11 +2399,11 @@
       <w:color w:val="0F4761" w:themeColor="accent1" w:themeShade="BF"/>
     </w:rPr>
   </w:style>
-  <w:style w:type="paragraph" w:styleId="Ttulo5">
+  <w:style w:type="paragraph" w:styleId="Heading5">
     <w:name w:val="heading 5"/>
     <w:basedOn w:val="Normal"/>
     <w:next w:val="Normal"/>
-    <w:link w:val="Ttulo5Char"/>
+    <w:link w:val="Heading5Char"/>
     <w:uiPriority w:val="9"/>
     <w:semiHidden/>
     <w:unhideWhenUsed/>
@@ -1678,11 +2420,11 @@
       <w:color w:val="0F4761" w:themeColor="accent1" w:themeShade="BF"/>
     </w:rPr>
   </w:style>
-  <w:style w:type="paragraph" w:styleId="Ttulo6">
+  <w:style w:type="paragraph" w:styleId="Heading6">
     <w:name w:val="heading 6"/>
     <w:basedOn w:val="Normal"/>
     <w:next w:val="Normal"/>
-    <w:link w:val="Ttulo6Char"/>
+    <w:link w:val="Heading6Char"/>
     <w:uiPriority w:val="9"/>
     <w:semiHidden/>
     <w:unhideWhenUsed/>
@@ -1701,11 +2443,11 @@
       <w:color w:val="595959" w:themeColor="text1" w:themeTint="A6"/>
     </w:rPr>
   </w:style>
-  <w:style w:type="paragraph" w:styleId="Ttulo7">
+  <w:style w:type="paragraph" w:styleId="Heading7">
     <w:name w:val="heading 7"/>
     <w:basedOn w:val="Normal"/>
     <w:next w:val="Normal"/>
-    <w:link w:val="Ttulo7Char"/>
+    <w:link w:val="Heading7Char"/>
     <w:uiPriority w:val="9"/>
     <w:semiHidden/>
     <w:unhideWhenUsed/>
@@ -1722,11 +2464,11 @@
       <w:color w:val="595959" w:themeColor="text1" w:themeTint="A6"/>
     </w:rPr>
   </w:style>
-  <w:style w:type="paragraph" w:styleId="Ttulo8">
+  <w:style w:type="paragraph" w:styleId="Heading8">
     <w:name w:val="heading 8"/>
     <w:basedOn w:val="Normal"/>
     <w:next w:val="Normal"/>
-    <w:link w:val="Ttulo8Char"/>
+    <w:link w:val="Heading8Char"/>
     <w:uiPriority w:val="9"/>
     <w:semiHidden/>
     <w:unhideWhenUsed/>
@@ -1745,11 +2487,11 @@
       <w:color w:val="272727" w:themeColor="text1" w:themeTint="D8"/>
     </w:rPr>
   </w:style>
-  <w:style w:type="paragraph" w:styleId="Ttulo9">
+  <w:style w:type="paragraph" w:styleId="Heading9">
     <w:name w:val="heading 9"/>
     <w:basedOn w:val="Normal"/>
     <w:next w:val="Normal"/>
-    <w:link w:val="Ttulo9Char"/>
+    <w:link w:val="Heading9Char"/>
     <w:uiPriority w:val="9"/>
     <w:semiHidden/>
     <w:unhideWhenUsed/>
@@ -1766,13 +2508,13 @@
       <w:color w:val="272727" w:themeColor="text1" w:themeTint="D8"/>
     </w:rPr>
   </w:style>
-  <w:style w:type="character" w:default="1" w:styleId="Fontepargpadro">
+  <w:style w:type="character" w:default="1" w:styleId="DefaultParagraphFont">
     <w:name w:val="Default Paragraph Font"/>
     <w:uiPriority w:val="1"/>
     <w:semiHidden/>
     <w:unhideWhenUsed/>
   </w:style>
-  <w:style w:type="table" w:default="1" w:styleId="Tabelanormal">
+  <w:style w:type="table" w:default="1" w:styleId="TableNormal">
     <w:name w:val="Normal Table"/>
     <w:uiPriority w:val="99"/>
     <w:semiHidden/>
@@ -1787,16 +2529,16 @@
       </w:tblCellMar>
     </w:tblPr>
   </w:style>
-  <w:style w:type="numbering" w:default="1" w:styleId="Semlista">
+  <w:style w:type="numbering" w:default="1" w:styleId="NoList">
     <w:name w:val="No List"/>
     <w:uiPriority w:val="99"/>
     <w:semiHidden/>
     <w:unhideWhenUsed/>
   </w:style>
-  <w:style w:type="character" w:customStyle="1" w:styleId="Ttulo1Char">
-    <w:name w:val="Título 1 Char"/>
-    <w:basedOn w:val="Fontepargpadro"/>
-    <w:link w:val="Ttulo1"/>
+  <w:style w:type="character" w:customStyle="1" w:styleId="Heading1Char">
+    <w:name w:val="Heading 1 Char"/>
+    <w:basedOn w:val="DefaultParagraphFont"/>
+    <w:link w:val="Heading1"/>
     <w:uiPriority w:val="9"/>
     <w:rsid w:val="00C013D7"/>
     <w:rPr>
@@ -1806,10 +2548,10 @@
       <w:szCs w:val="40"/>
     </w:rPr>
   </w:style>
-  <w:style w:type="character" w:customStyle="1" w:styleId="Ttulo2Char">
-    <w:name w:val="Título 2 Char"/>
-    <w:basedOn w:val="Fontepargpadro"/>
-    <w:link w:val="Ttulo2"/>
+  <w:style w:type="character" w:customStyle="1" w:styleId="Heading2Char">
+    <w:name w:val="Heading 2 Char"/>
+    <w:basedOn w:val="DefaultParagraphFont"/>
+    <w:link w:val="Heading2"/>
     <w:uiPriority w:val="9"/>
     <w:semiHidden/>
     <w:rsid w:val="00C013D7"/>
@@ -1820,10 +2562,10 @@
       <w:szCs w:val="32"/>
     </w:rPr>
   </w:style>
-  <w:style w:type="character" w:customStyle="1" w:styleId="Ttulo3Char">
-    <w:name w:val="Título 3 Char"/>
-    <w:basedOn w:val="Fontepargpadro"/>
-    <w:link w:val="Ttulo3"/>
+  <w:style w:type="character" w:customStyle="1" w:styleId="Heading3Char">
+    <w:name w:val="Heading 3 Char"/>
+    <w:basedOn w:val="DefaultParagraphFont"/>
+    <w:link w:val="Heading3"/>
     <w:uiPriority w:val="9"/>
     <w:semiHidden/>
     <w:rsid w:val="00C013D7"/>
@@ -1834,10 +2576,10 @@
       <w:szCs w:val="28"/>
     </w:rPr>
   </w:style>
-  <w:style w:type="character" w:customStyle="1" w:styleId="Ttulo4Char">
-    <w:name w:val="Título 4 Char"/>
-    <w:basedOn w:val="Fontepargpadro"/>
-    <w:link w:val="Ttulo4"/>
+  <w:style w:type="character" w:customStyle="1" w:styleId="Heading4Char">
+    <w:name w:val="Heading 4 Char"/>
+    <w:basedOn w:val="DefaultParagraphFont"/>
+    <w:link w:val="Heading4"/>
     <w:uiPriority w:val="9"/>
     <w:semiHidden/>
     <w:rsid w:val="00C013D7"/>
@@ -1848,10 +2590,10 @@
       <w:color w:val="0F4761" w:themeColor="accent1" w:themeShade="BF"/>
     </w:rPr>
   </w:style>
-  <w:style w:type="character" w:customStyle="1" w:styleId="Ttulo5Char">
-    <w:name w:val="Título 5 Char"/>
-    <w:basedOn w:val="Fontepargpadro"/>
-    <w:link w:val="Ttulo5"/>
+  <w:style w:type="character" w:customStyle="1" w:styleId="Heading5Char">
+    <w:name w:val="Heading 5 Char"/>
+    <w:basedOn w:val="DefaultParagraphFont"/>
+    <w:link w:val="Heading5"/>
     <w:uiPriority w:val="9"/>
     <w:semiHidden/>
     <w:rsid w:val="00C013D7"/>
@@ -1860,10 +2602,10 @@
       <w:color w:val="0F4761" w:themeColor="accent1" w:themeShade="BF"/>
     </w:rPr>
   </w:style>
-  <w:style w:type="character" w:customStyle="1" w:styleId="Ttulo6Char">
-    <w:name w:val="Título 6 Char"/>
-    <w:basedOn w:val="Fontepargpadro"/>
-    <w:link w:val="Ttulo6"/>
+  <w:style w:type="character" w:customStyle="1" w:styleId="Heading6Char">
+    <w:name w:val="Heading 6 Char"/>
+    <w:basedOn w:val="DefaultParagraphFont"/>
+    <w:link w:val="Heading6"/>
     <w:uiPriority w:val="9"/>
     <w:semiHidden/>
     <w:rsid w:val="00C013D7"/>
@@ -1874,10 +2616,10 @@
       <w:color w:val="595959" w:themeColor="text1" w:themeTint="A6"/>
     </w:rPr>
   </w:style>
-  <w:style w:type="character" w:customStyle="1" w:styleId="Ttulo7Char">
-    <w:name w:val="Título 7 Char"/>
-    <w:basedOn w:val="Fontepargpadro"/>
-    <w:link w:val="Ttulo7"/>
+  <w:style w:type="character" w:customStyle="1" w:styleId="Heading7Char">
+    <w:name w:val="Heading 7 Char"/>
+    <w:basedOn w:val="DefaultParagraphFont"/>
+    <w:link w:val="Heading7"/>
     <w:uiPriority w:val="9"/>
     <w:semiHidden/>
     <w:rsid w:val="00C013D7"/>
@@ -1886,10 +2628,10 @@
       <w:color w:val="595959" w:themeColor="text1" w:themeTint="A6"/>
     </w:rPr>
   </w:style>
-  <w:style w:type="character" w:customStyle="1" w:styleId="Ttulo8Char">
-    <w:name w:val="Título 8 Char"/>
-    <w:basedOn w:val="Fontepargpadro"/>
-    <w:link w:val="Ttulo8"/>
+  <w:style w:type="character" w:customStyle="1" w:styleId="Heading8Char">
+    <w:name w:val="Heading 8 Char"/>
+    <w:basedOn w:val="DefaultParagraphFont"/>
+    <w:link w:val="Heading8"/>
     <w:uiPriority w:val="9"/>
     <w:semiHidden/>
     <w:rsid w:val="00C013D7"/>
@@ -1900,10 +2642,10 @@
       <w:color w:val="272727" w:themeColor="text1" w:themeTint="D8"/>
     </w:rPr>
   </w:style>
-  <w:style w:type="character" w:customStyle="1" w:styleId="Ttulo9Char">
-    <w:name w:val="Título 9 Char"/>
-    <w:basedOn w:val="Fontepargpadro"/>
-    <w:link w:val="Ttulo9"/>
+  <w:style w:type="character" w:customStyle="1" w:styleId="Heading9Char">
+    <w:name w:val="Heading 9 Char"/>
+    <w:basedOn w:val="DefaultParagraphFont"/>
+    <w:link w:val="Heading9"/>
     <w:uiPriority w:val="9"/>
     <w:semiHidden/>
     <w:rsid w:val="00C013D7"/>
@@ -1912,11 +2654,11 @@
       <w:color w:val="272727" w:themeColor="text1" w:themeTint="D8"/>
     </w:rPr>
   </w:style>
-  <w:style w:type="paragraph" w:styleId="Ttulo">
+  <w:style w:type="paragraph" w:styleId="Title">
     <w:name w:val="Title"/>
     <w:basedOn w:val="Normal"/>
     <w:next w:val="Normal"/>
-    <w:link w:val="TtuloChar"/>
+    <w:link w:val="TitleChar"/>
     <w:uiPriority w:val="10"/>
     <w:qFormat/>
     <w:rsid w:val="00C013D7"/>
@@ -1932,10 +2674,10 @@
       <w:szCs w:val="56"/>
     </w:rPr>
   </w:style>
-  <w:style w:type="character" w:customStyle="1" w:styleId="TtuloChar">
-    <w:name w:val="Título Char"/>
-    <w:basedOn w:val="Fontepargpadro"/>
-    <w:link w:val="Ttulo"/>
+  <w:style w:type="character" w:customStyle="1" w:styleId="TitleChar">
+    <w:name w:val="Title Char"/>
+    <w:basedOn w:val="DefaultParagraphFont"/>
+    <w:link w:val="Title"/>
     <w:uiPriority w:val="10"/>
     <w:rsid w:val="00C013D7"/>
     <w:rPr>
@@ -1946,11 +2688,11 @@
       <w:szCs w:val="56"/>
     </w:rPr>
   </w:style>
-  <w:style w:type="paragraph" w:styleId="Subttulo">
+  <w:style w:type="paragraph" w:styleId="Subtitle">
     <w:name w:val="Subtitle"/>
     <w:basedOn w:val="Normal"/>
     <w:next w:val="Normal"/>
-    <w:link w:val="SubttuloChar"/>
+    <w:link w:val="SubtitleChar"/>
     <w:uiPriority w:val="11"/>
     <w:qFormat/>
     <w:rsid w:val="00C013D7"/>
@@ -1967,10 +2709,10 @@
       <w:szCs w:val="28"/>
     </w:rPr>
   </w:style>
-  <w:style w:type="character" w:customStyle="1" w:styleId="SubttuloChar">
-    <w:name w:val="Subtítulo Char"/>
-    <w:basedOn w:val="Fontepargpadro"/>
-    <w:link w:val="Subttulo"/>
+  <w:style w:type="character" w:customStyle="1" w:styleId="SubtitleChar">
+    <w:name w:val="Subtitle Char"/>
+    <w:basedOn w:val="DefaultParagraphFont"/>
+    <w:link w:val="Subtitle"/>
     <w:uiPriority w:val="11"/>
     <w:rsid w:val="00C013D7"/>
     <w:rPr>
@@ -1981,11 +2723,11 @@
       <w:szCs w:val="28"/>
     </w:rPr>
   </w:style>
-  <w:style w:type="paragraph" w:styleId="Citao">
+  <w:style w:type="paragraph" w:styleId="Quote">
     <w:name w:val="Quote"/>
     <w:basedOn w:val="Normal"/>
     <w:next w:val="Normal"/>
-    <w:link w:val="CitaoChar"/>
+    <w:link w:val="QuoteChar"/>
     <w:uiPriority w:val="29"/>
     <w:qFormat/>
     <w:rsid w:val="00C013D7"/>
@@ -1999,10 +2741,10 @@
       <w:color w:val="404040" w:themeColor="text1" w:themeTint="BF"/>
     </w:rPr>
   </w:style>
-  <w:style w:type="character" w:customStyle="1" w:styleId="CitaoChar">
-    <w:name w:val="Citação Char"/>
-    <w:basedOn w:val="Fontepargpadro"/>
-    <w:link w:val="Citao"/>
+  <w:style w:type="character" w:customStyle="1" w:styleId="QuoteChar">
+    <w:name w:val="Quote Char"/>
+    <w:basedOn w:val="DefaultParagraphFont"/>
+    <w:link w:val="Quote"/>
     <w:uiPriority w:val="29"/>
     <w:rsid w:val="00C013D7"/>
     <w:rPr>
@@ -2011,7 +2753,7 @@
       <w:color w:val="404040" w:themeColor="text1" w:themeTint="BF"/>
     </w:rPr>
   </w:style>
-  <w:style w:type="paragraph" w:styleId="PargrafodaLista">
+  <w:style w:type="paragraph" w:styleId="ListParagraph">
     <w:name w:val="List Paragraph"/>
     <w:basedOn w:val="Normal"/>
     <w:uiPriority w:val="34"/>
@@ -2022,9 +2764,9 @@
       <w:contextualSpacing/>
     </w:pPr>
   </w:style>
-  <w:style w:type="character" w:styleId="nfaseIntensa">
+  <w:style w:type="character" w:styleId="IntenseEmphasis">
     <w:name w:val="Intense Emphasis"/>
-    <w:basedOn w:val="Fontepargpadro"/>
+    <w:basedOn w:val="DefaultParagraphFont"/>
     <w:uiPriority w:val="21"/>
     <w:qFormat/>
     <w:rsid w:val="00C013D7"/>
@@ -2034,11 +2776,11 @@
       <w:color w:val="0F4761" w:themeColor="accent1" w:themeShade="BF"/>
     </w:rPr>
   </w:style>
-  <w:style w:type="paragraph" w:styleId="CitaoIntensa">
+  <w:style w:type="paragraph" w:styleId="IntenseQuote">
     <w:name w:val="Intense Quote"/>
     <w:basedOn w:val="Normal"/>
     <w:next w:val="Normal"/>
-    <w:link w:val="CitaoIntensaChar"/>
+    <w:link w:val="IntenseQuoteChar"/>
     <w:uiPriority w:val="30"/>
     <w:qFormat/>
     <w:rsid w:val="00C013D7"/>
@@ -2057,10 +2799,10 @@
       <w:color w:val="0F4761" w:themeColor="accent1" w:themeShade="BF"/>
     </w:rPr>
   </w:style>
-  <w:style w:type="character" w:customStyle="1" w:styleId="CitaoIntensaChar">
-    <w:name w:val="Citação Intensa Char"/>
-    <w:basedOn w:val="Fontepargpadro"/>
-    <w:link w:val="CitaoIntensa"/>
+  <w:style w:type="character" w:customStyle="1" w:styleId="IntenseQuoteChar">
+    <w:name w:val="Intense Quote Char"/>
+    <w:basedOn w:val="DefaultParagraphFont"/>
+    <w:link w:val="IntenseQuote"/>
     <w:uiPriority w:val="30"/>
     <w:rsid w:val="00C013D7"/>
     <w:rPr>
@@ -2069,9 +2811,9 @@
       <w:color w:val="0F4761" w:themeColor="accent1" w:themeShade="BF"/>
     </w:rPr>
   </w:style>
-  <w:style w:type="character" w:styleId="RefernciaIntensa">
+  <w:style w:type="character" w:styleId="IntenseReference">
     <w:name w:val="Intense Reference"/>
-    <w:basedOn w:val="Fontepargpadro"/>
+    <w:basedOn w:val="DefaultParagraphFont"/>
     <w:uiPriority w:val="32"/>
     <w:qFormat/>
     <w:rsid w:val="00C013D7"/>

</xml_diff>

<commit_message>
add: revisao prova completo
</commit_message>
<xml_diff>
--- a/Exercicios/RevisaoProva2/7_OutrosTestes.DOCX
+++ b/Exercicios/RevisaoProva2/7_OutrosTestes.DOCX
@@ -52,7 +52,7 @@
     </w:p>
     <w:p>
       <w:pPr>
-        <w:pStyle w:val="ListParagraph"/>
+        <w:pStyle w:val="PargrafodaLista"/>
         <w:numPr>
           <w:ilvl w:val="0"/>
           <w:numId w:val="1"/>
@@ -105,7 +105,7 @@
     </w:p>
     <w:p>
       <w:pPr>
-        <w:pStyle w:val="ListParagraph"/>
+        <w:pStyle w:val="PargrafodaLista"/>
         <w:numPr>
           <w:ilvl w:val="0"/>
           <w:numId w:val="1"/>
@@ -140,7 +140,7 @@
     </w:p>
     <w:p>
       <w:pPr>
-        <w:pStyle w:val="ListParagraph"/>
+        <w:pStyle w:val="PargrafodaLista"/>
         <w:numPr>
           <w:ilvl w:val="0"/>
           <w:numId w:val="1"/>
@@ -175,7 +175,7 @@
     </w:p>
     <w:p>
       <w:pPr>
-        <w:pStyle w:val="ListParagraph"/>
+        <w:pStyle w:val="PargrafodaLista"/>
         <w:numPr>
           <w:ilvl w:val="0"/>
           <w:numId w:val="1"/>
@@ -234,7 +234,7 @@
     </w:p>
     <w:p>
       <w:pPr>
-        <w:pStyle w:val="ListParagraph"/>
+        <w:pStyle w:val="PargrafodaLista"/>
         <w:numPr>
           <w:ilvl w:val="0"/>
           <w:numId w:val="3"/>
@@ -260,7 +260,7 @@
     </w:p>
     <w:p>
       <w:pPr>
-        <w:pStyle w:val="ListParagraph"/>
+        <w:pStyle w:val="PargrafodaLista"/>
         <w:numPr>
           <w:ilvl w:val="0"/>
           <w:numId w:val="3"/>
@@ -286,7 +286,7 @@
     </w:p>
     <w:p>
       <w:pPr>
-        <w:pStyle w:val="ListParagraph"/>
+        <w:pStyle w:val="PargrafodaLista"/>
         <w:numPr>
           <w:ilvl w:val="0"/>
           <w:numId w:val="3"/>
@@ -323,7 +323,7 @@
     </w:p>
     <w:p>
       <w:pPr>
-        <w:pStyle w:val="ListParagraph"/>
+        <w:pStyle w:val="PargrafodaLista"/>
         <w:ind w:left="1428"/>
         <w:rPr>
           <w:rFonts w:ascii="Calibri" w:hAnsi="Calibri" w:cs="Calibri"/>
@@ -368,7 +368,7 @@
     </w:p>
     <w:p>
       <w:pPr>
-        <w:pStyle w:val="ListParagraph"/>
+        <w:pStyle w:val="PargrafodaLista"/>
         <w:numPr>
           <w:ilvl w:val="0"/>
           <w:numId w:val="4"/>
@@ -394,7 +394,7 @@
     </w:p>
     <w:p>
       <w:pPr>
-        <w:pStyle w:val="ListParagraph"/>
+        <w:pStyle w:val="PargrafodaLista"/>
         <w:numPr>
           <w:ilvl w:val="0"/>
           <w:numId w:val="4"/>
@@ -420,7 +420,7 @@
     </w:p>
     <w:p>
       <w:pPr>
-        <w:pStyle w:val="ListParagraph"/>
+        <w:pStyle w:val="PargrafodaLista"/>
         <w:numPr>
           <w:ilvl w:val="0"/>
           <w:numId w:val="4"/>
@@ -464,7 +464,7 @@
     </w:p>
     <w:p>
       <w:pPr>
-        <w:pStyle w:val="ListParagraph"/>
+        <w:pStyle w:val="PargrafodaLista"/>
         <w:numPr>
           <w:ilvl w:val="0"/>
           <w:numId w:val="4"/>
@@ -508,7 +508,7 @@
     </w:p>
     <w:p>
       <w:pPr>
-        <w:pStyle w:val="ListParagraph"/>
+        <w:pStyle w:val="PargrafodaLista"/>
         <w:numPr>
           <w:ilvl w:val="0"/>
           <w:numId w:val="4"/>
@@ -618,7 +618,7 @@
     </w:p>
     <w:p>
       <w:pPr>
-        <w:pStyle w:val="ListParagraph"/>
+        <w:pStyle w:val="PargrafodaLista"/>
         <w:numPr>
           <w:ilvl w:val="0"/>
           <w:numId w:val="5"/>
@@ -644,7 +644,7 @@
     </w:p>
     <w:p>
       <w:pPr>
-        <w:pStyle w:val="ListParagraph"/>
+        <w:pStyle w:val="PargrafodaLista"/>
         <w:numPr>
           <w:ilvl w:val="0"/>
           <w:numId w:val="5"/>
@@ -670,7 +670,7 @@
     </w:p>
     <w:p>
       <w:pPr>
-        <w:pStyle w:val="ListParagraph"/>
+        <w:pStyle w:val="PargrafodaLista"/>
         <w:numPr>
           <w:ilvl w:val="0"/>
           <w:numId w:val="5"/>
@@ -696,7 +696,7 @@
     </w:p>
     <w:p>
       <w:pPr>
-        <w:pStyle w:val="ListParagraph"/>
+        <w:pStyle w:val="PargrafodaLista"/>
         <w:numPr>
           <w:ilvl w:val="0"/>
           <w:numId w:val="5"/>
@@ -722,7 +722,7 @@
     </w:p>
     <w:p>
       <w:pPr>
-        <w:pStyle w:val="ListParagraph"/>
+        <w:pStyle w:val="PargrafodaLista"/>
         <w:numPr>
           <w:ilvl w:val="0"/>
           <w:numId w:val="5"/>
@@ -748,7 +748,7 @@
     </w:p>
     <w:p>
       <w:pPr>
-        <w:pStyle w:val="ListParagraph"/>
+        <w:pStyle w:val="PargrafodaLista"/>
         <w:numPr>
           <w:ilvl w:val="0"/>
           <w:numId w:val="5"/>
@@ -798,7 +798,7 @@
     </w:p>
     <w:p>
       <w:pPr>
-        <w:pStyle w:val="ListParagraph"/>
+        <w:pStyle w:val="PargrafodaLista"/>
         <w:numPr>
           <w:ilvl w:val="0"/>
           <w:numId w:val="6"/>
@@ -824,7 +824,7 @@
     </w:p>
     <w:p>
       <w:pPr>
-        <w:pStyle w:val="ListParagraph"/>
+        <w:pStyle w:val="PargrafodaLista"/>
         <w:numPr>
           <w:ilvl w:val="0"/>
           <w:numId w:val="6"/>
@@ -850,7 +850,7 @@
     </w:p>
     <w:p>
       <w:pPr>
-        <w:pStyle w:val="ListParagraph"/>
+        <w:pStyle w:val="PargrafodaLista"/>
         <w:numPr>
           <w:ilvl w:val="0"/>
           <w:numId w:val="6"/>
@@ -885,7 +885,7 @@
     </w:p>
     <w:p>
       <w:pPr>
-        <w:pStyle w:val="ListParagraph"/>
+        <w:pStyle w:val="PargrafodaLista"/>
         <w:numPr>
           <w:ilvl w:val="0"/>
           <w:numId w:val="6"/>
@@ -920,7 +920,7 @@
     </w:p>
     <w:p>
       <w:pPr>
-        <w:pStyle w:val="ListParagraph"/>
+        <w:pStyle w:val="PargrafodaLista"/>
         <w:numPr>
           <w:ilvl w:val="0"/>
           <w:numId w:val="6"/>
@@ -944,7 +944,7 @@
     </w:p>
     <w:p>
       <w:pPr>
-        <w:pStyle w:val="ListParagraph"/>
+        <w:pStyle w:val="PargrafodaLista"/>
         <w:numPr>
           <w:ilvl w:val="0"/>
           <w:numId w:val="6"/>
@@ -970,7 +970,7 @@
     </w:p>
     <w:p>
       <w:pPr>
-        <w:pStyle w:val="ListParagraph"/>
+        <w:pStyle w:val="PargrafodaLista"/>
         <w:numPr>
           <w:ilvl w:val="0"/>
           <w:numId w:val="6"/>
@@ -1007,7 +1007,7 @@
     </w:p>
     <w:p>
       <w:pPr>
-        <w:pStyle w:val="ListParagraph"/>
+        <w:pStyle w:val="PargrafodaLista"/>
         <w:numPr>
           <w:ilvl w:val="0"/>
           <w:numId w:val="6"/>
@@ -1055,7 +1055,7 @@
     </w:p>
     <w:p>
       <w:pPr>
-        <w:pStyle w:val="ListParagraph"/>
+        <w:pStyle w:val="PargrafodaLista"/>
         <w:ind w:left="1428"/>
         <w:rPr>
           <w:rFonts w:ascii="Calibri" w:hAnsi="Calibri" w:cs="Calibri"/>
@@ -1081,6 +1081,7 @@
       </w:pPr>
       <w:r>
         <w:rPr>
+          <w:noProof/>
           <w:lang w:val="pt-BR"/>
         </w:rPr>
         <w:drawing>
@@ -1143,22 +1144,106 @@
           <w:lang w:val="pt-BR"/>
         </w:rPr>
       </w:pPr>
-      <w:r>
-        <w:rPr>
-          <w:rFonts w:ascii="Calibri" w:hAnsi="Calibri" w:cs="Calibri"/>
-          <w:b/>
-          <w:bCs/>
-          <w:sz w:val="24"/>
-          <w:szCs w:val="24"/>
-          <w:lang w:val="pt-BR"/>
-        </w:rPr>
+    </w:p>
+    <w:p>
+      <w:pPr>
+        <w:rPr>
+          <w:rFonts w:ascii="Calibri" w:hAnsi="Calibri" w:cs="Calibri"/>
+          <w:b/>
+          <w:bCs/>
+          <w:sz w:val="24"/>
+          <w:szCs w:val="24"/>
+          <w:lang w:val="pt-BR"/>
+        </w:rPr>
+      </w:pPr>
+    </w:p>
+    <w:p>
+      <w:pPr>
+        <w:rPr>
+          <w:rFonts w:ascii="Calibri" w:hAnsi="Calibri" w:cs="Calibri"/>
+          <w:b/>
+          <w:bCs/>
+          <w:sz w:val="24"/>
+          <w:szCs w:val="24"/>
+          <w:lang w:val="pt-BR"/>
+        </w:rPr>
+      </w:pPr>
+    </w:p>
+    <w:p>
+      <w:pPr>
+        <w:rPr>
+          <w:rFonts w:ascii="Calibri" w:hAnsi="Calibri" w:cs="Calibri"/>
+          <w:b/>
+          <w:bCs/>
+          <w:sz w:val="24"/>
+          <w:szCs w:val="24"/>
+          <w:lang w:val="pt-BR"/>
+        </w:rPr>
+      </w:pPr>
+    </w:p>
+    <w:p>
+      <w:pPr>
+        <w:rPr>
+          <w:rFonts w:ascii="Calibri" w:hAnsi="Calibri" w:cs="Calibri"/>
+          <w:b/>
+          <w:bCs/>
+          <w:sz w:val="24"/>
+          <w:szCs w:val="24"/>
+          <w:lang w:val="pt-BR"/>
+        </w:rPr>
+      </w:pPr>
+    </w:p>
+    <w:p>
+      <w:pPr>
+        <w:rPr>
+          <w:rFonts w:ascii="Calibri" w:hAnsi="Calibri" w:cs="Calibri"/>
+          <w:b/>
+          <w:bCs/>
+          <w:sz w:val="24"/>
+          <w:szCs w:val="24"/>
+          <w:lang w:val="pt-BR"/>
+        </w:rPr>
+      </w:pPr>
+    </w:p>
+    <w:p>
+      <w:pPr>
+        <w:rPr>
+          <w:rFonts w:ascii="Calibri" w:hAnsi="Calibri" w:cs="Calibri"/>
+          <w:b/>
+          <w:bCs/>
+          <w:sz w:val="24"/>
+          <w:szCs w:val="24"/>
+          <w:lang w:val="pt-BR"/>
+        </w:rPr>
+      </w:pPr>
+      <w:r>
+        <w:rPr>
+          <w:rFonts w:ascii="Calibri" w:hAnsi="Calibri" w:cs="Calibri"/>
+          <w:b/>
+          <w:bCs/>
+          <w:sz w:val="24"/>
+          <w:szCs w:val="24"/>
+          <w:lang w:val="pt-BR"/>
+        </w:rPr>
+        <w:lastRenderedPageBreak/>
         <w:tab/>
         <w:t>Bug Tracking</w:t>
       </w:r>
-    </w:p>
-    <w:p>
-      <w:pPr>
-        <w:pStyle w:val="ListParagraph"/>
+      <w:r>
+        <w:rPr>
+          <w:rFonts w:ascii="Calibri" w:hAnsi="Calibri" w:cs="Calibri"/>
+          <w:b/>
+          <w:bCs/>
+          <w:sz w:val="24"/>
+          <w:szCs w:val="24"/>
+          <w:lang w:val="pt-BR"/>
+        </w:rPr>
+        <w:t xml:space="preserve"> (Registro de Defeitos)</w:t>
+      </w:r>
+    </w:p>
+    <w:p>
+      <w:pPr>
+        <w:pStyle w:val="PargrafodaLista"/>
         <w:numPr>
           <w:ilvl w:val="0"/>
           <w:numId w:val="7"/>
@@ -1172,10 +1257,363 @@
           <w:lang w:val="pt-BR"/>
         </w:rPr>
       </w:pPr>
-    </w:p>
-    <w:p>
-      <w:pPr>
-        <w:pStyle w:val="ListParagraph"/>
+      <w:r>
+        <w:rPr>
+          <w:rFonts w:ascii="Calibri" w:hAnsi="Calibri" w:cs="Calibri"/>
+          <w:sz w:val="24"/>
+          <w:szCs w:val="24"/>
+          <w:lang w:val="pt-BR"/>
+        </w:rPr>
+        <w:t>Um sistema de acompanhamento de defeitos permite registrar o ciclo de vida de um defeito até seu fechamento</w:t>
+      </w:r>
+    </w:p>
+    <w:p>
+      <w:pPr>
+        <w:ind w:firstLine="708"/>
+        <w:rPr>
+          <w:rFonts w:ascii="Calibri" w:hAnsi="Calibri" w:cs="Calibri"/>
+          <w:b/>
+          <w:bCs/>
+          <w:sz w:val="24"/>
+          <w:szCs w:val="24"/>
+          <w:lang w:val="pt-BR"/>
+        </w:rPr>
+      </w:pPr>
+      <w:r>
+        <w:rPr>
+          <w:rFonts w:ascii="Calibri" w:hAnsi="Calibri" w:cs="Calibri"/>
+          <w:b/>
+          <w:bCs/>
+          <w:sz w:val="24"/>
+          <w:szCs w:val="24"/>
+          <w:lang w:val="pt-BR"/>
+        </w:rPr>
+        <w:t>Ciclo de Vida</w:t>
+      </w:r>
+    </w:p>
+    <w:p>
+      <w:pPr>
+        <w:pStyle w:val="PargrafodaLista"/>
+        <w:numPr>
+          <w:ilvl w:val="0"/>
+          <w:numId w:val="7"/>
+        </w:numPr>
+        <w:rPr>
+          <w:rFonts w:ascii="Calibri" w:hAnsi="Calibri" w:cs="Calibri"/>
+          <w:b/>
+          <w:bCs/>
+          <w:sz w:val="24"/>
+          <w:szCs w:val="24"/>
+          <w:lang w:val="pt-BR"/>
+        </w:rPr>
+      </w:pPr>
+      <w:r>
+        <w:rPr>
+          <w:rFonts w:ascii="Calibri" w:hAnsi="Calibri" w:cs="Calibri"/>
+          <w:b/>
+          <w:bCs/>
+          <w:sz w:val="24"/>
+          <w:szCs w:val="24"/>
+          <w:lang w:val="pt-BR"/>
+        </w:rPr>
+        <w:t xml:space="preserve">Ativo: </w:t>
+      </w:r>
+      <w:r>
+        <w:rPr>
+          <w:rFonts w:ascii="Calibri" w:hAnsi="Calibri" w:cs="Calibri"/>
+          <w:sz w:val="24"/>
+          <w:szCs w:val="24"/>
+          <w:lang w:val="pt-BR"/>
+        </w:rPr>
+        <w:t>investigação em curso</w:t>
+      </w:r>
+    </w:p>
+    <w:p>
+      <w:pPr>
+        <w:pStyle w:val="PargrafodaLista"/>
+        <w:numPr>
+          <w:ilvl w:val="0"/>
+          <w:numId w:val="7"/>
+        </w:numPr>
+        <w:rPr>
+          <w:rFonts w:ascii="Calibri" w:hAnsi="Calibri" w:cs="Calibri"/>
+          <w:b/>
+          <w:bCs/>
+          <w:sz w:val="24"/>
+          <w:szCs w:val="24"/>
+          <w:lang w:val="pt-BR"/>
+        </w:rPr>
+      </w:pPr>
+      <w:r>
+        <w:rPr>
+          <w:rFonts w:ascii="Calibri" w:hAnsi="Calibri" w:cs="Calibri"/>
+          <w:b/>
+          <w:bCs/>
+          <w:sz w:val="24"/>
+          <w:szCs w:val="24"/>
+          <w:lang w:val="pt-BR"/>
+        </w:rPr>
+        <w:t xml:space="preserve">Teste: </w:t>
+      </w:r>
+      <w:r>
+        <w:rPr>
+          <w:rFonts w:ascii="Calibri" w:hAnsi="Calibri" w:cs="Calibri"/>
+          <w:sz w:val="24"/>
+          <w:szCs w:val="24"/>
+          <w:lang w:val="pt-BR"/>
+        </w:rPr>
+        <w:t>resolvido e pronto para teste</w:t>
+      </w:r>
+    </w:p>
+    <w:p>
+      <w:pPr>
+        <w:pStyle w:val="PargrafodaLista"/>
+        <w:numPr>
+          <w:ilvl w:val="0"/>
+          <w:numId w:val="7"/>
+        </w:numPr>
+        <w:rPr>
+          <w:rFonts w:ascii="Calibri" w:hAnsi="Calibri" w:cs="Calibri"/>
+          <w:b/>
+          <w:bCs/>
+          <w:sz w:val="24"/>
+          <w:szCs w:val="24"/>
+          <w:lang w:val="pt-BR"/>
+        </w:rPr>
+      </w:pPr>
+      <w:r>
+        <w:rPr>
+          <w:rFonts w:ascii="Calibri" w:hAnsi="Calibri" w:cs="Calibri"/>
+          <w:b/>
+          <w:bCs/>
+          <w:sz w:val="24"/>
+          <w:szCs w:val="24"/>
+          <w:lang w:val="pt-BR"/>
+        </w:rPr>
+        <w:t xml:space="preserve">Verificado: </w:t>
+      </w:r>
+      <w:r>
+        <w:rPr>
+          <w:rFonts w:ascii="Calibri" w:hAnsi="Calibri" w:cs="Calibri"/>
+          <w:sz w:val="24"/>
+          <w:szCs w:val="24"/>
+          <w:lang w:val="pt-BR"/>
+        </w:rPr>
+        <w:t>processo de qualidade concluído ou não foi considerado um defeito</w:t>
+      </w:r>
+    </w:p>
+    <w:p>
+      <w:pPr>
+        <w:pStyle w:val="PargrafodaLista"/>
+        <w:numPr>
+          <w:ilvl w:val="0"/>
+          <w:numId w:val="7"/>
+        </w:numPr>
+        <w:rPr>
+          <w:rFonts w:ascii="Calibri" w:hAnsi="Calibri" w:cs="Calibri"/>
+          <w:b/>
+          <w:bCs/>
+          <w:sz w:val="24"/>
+          <w:szCs w:val="24"/>
+          <w:lang w:val="pt-BR"/>
+        </w:rPr>
+      </w:pPr>
+      <w:r>
+        <w:rPr>
+          <w:rFonts w:ascii="Calibri" w:hAnsi="Calibri" w:cs="Calibri"/>
+          <w:b/>
+          <w:bCs/>
+          <w:sz w:val="24"/>
+          <w:szCs w:val="24"/>
+          <w:lang w:val="pt-BR"/>
+        </w:rPr>
+        <w:t xml:space="preserve">Reaberto: </w:t>
+      </w:r>
+      <w:r>
+        <w:rPr>
+          <w:rFonts w:ascii="Calibri" w:hAnsi="Calibri" w:cs="Calibri"/>
+          <w:sz w:val="24"/>
+          <w:szCs w:val="24"/>
+          <w:lang w:val="pt-BR"/>
+        </w:rPr>
+        <w:t>não resolvido e reativado</w:t>
+      </w:r>
+    </w:p>
+    <w:p>
+      <w:pPr>
+        <w:ind w:left="708"/>
+        <w:rPr>
+          <w:rFonts w:ascii="Calibri" w:hAnsi="Calibri" w:cs="Calibri"/>
+          <w:b/>
+          <w:bCs/>
+          <w:sz w:val="24"/>
+          <w:szCs w:val="24"/>
+          <w:lang w:val="pt-BR"/>
+        </w:rPr>
+      </w:pPr>
+      <w:r>
+        <w:rPr>
+          <w:rFonts w:ascii="Calibri" w:hAnsi="Calibri" w:cs="Calibri"/>
+          <w:b/>
+          <w:bCs/>
+          <w:sz w:val="24"/>
+          <w:szCs w:val="24"/>
+          <w:lang w:val="pt-BR"/>
+        </w:rPr>
+        <w:t>Severidade</w:t>
+      </w:r>
+    </w:p>
+    <w:p>
+      <w:pPr>
+        <w:pStyle w:val="PargrafodaLista"/>
+        <w:numPr>
+          <w:ilvl w:val="0"/>
+          <w:numId w:val="8"/>
+        </w:numPr>
+        <w:rPr>
+          <w:rFonts w:ascii="Calibri" w:hAnsi="Calibri" w:cs="Calibri"/>
+          <w:b/>
+          <w:bCs/>
+          <w:sz w:val="24"/>
+          <w:szCs w:val="24"/>
+          <w:lang w:val="pt-BR"/>
+        </w:rPr>
+      </w:pPr>
+      <w:r>
+        <w:rPr>
+          <w:rFonts w:ascii="Calibri" w:hAnsi="Calibri" w:cs="Calibri"/>
+          <w:b/>
+          <w:bCs/>
+          <w:sz w:val="24"/>
+          <w:szCs w:val="24"/>
+          <w:lang w:val="pt-BR"/>
+        </w:rPr>
+        <w:t xml:space="preserve">Catastrófico: </w:t>
+      </w:r>
+      <w:r>
+        <w:rPr>
+          <w:rFonts w:ascii="Calibri" w:hAnsi="Calibri" w:cs="Calibri"/>
+          <w:sz w:val="24"/>
+          <w:szCs w:val="24"/>
+          <w:lang w:val="pt-BR"/>
+        </w:rPr>
+        <w:t>causa falha total do sistema ou perde irrecuperável de dados, produto não pode ser entregue</w:t>
+      </w:r>
+    </w:p>
+    <w:p>
+      <w:pPr>
+        <w:pStyle w:val="PargrafodaLista"/>
+        <w:numPr>
+          <w:ilvl w:val="0"/>
+          <w:numId w:val="8"/>
+        </w:numPr>
+        <w:rPr>
+          <w:rFonts w:ascii="Calibri" w:hAnsi="Calibri" w:cs="Calibri"/>
+          <w:b/>
+          <w:bCs/>
+          <w:sz w:val="24"/>
+          <w:szCs w:val="24"/>
+          <w:lang w:val="pt-BR"/>
+        </w:rPr>
+      </w:pPr>
+      <w:r>
+        <w:rPr>
+          <w:rFonts w:ascii="Calibri" w:hAnsi="Calibri" w:cs="Calibri"/>
+          <w:b/>
+          <w:bCs/>
+          <w:sz w:val="24"/>
+          <w:szCs w:val="24"/>
+          <w:lang w:val="pt-BR"/>
+        </w:rPr>
+        <w:t xml:space="preserve">Funcionalidade prejudicada: </w:t>
+      </w:r>
+      <w:r>
+        <w:rPr>
+          <w:rFonts w:ascii="Calibri" w:hAnsi="Calibri" w:cs="Calibri"/>
+          <w:sz w:val="24"/>
+          <w:szCs w:val="24"/>
+          <w:lang w:val="pt-BR"/>
+        </w:rPr>
+        <w:t>uma remediação pode existir, mas é insatisfatório, produto não pode ser entregue</w:t>
+      </w:r>
+    </w:p>
+    <w:p>
+      <w:pPr>
+        <w:pStyle w:val="PargrafodaLista"/>
+        <w:numPr>
+          <w:ilvl w:val="0"/>
+          <w:numId w:val="8"/>
+        </w:numPr>
+        <w:rPr>
+          <w:rFonts w:ascii="Calibri" w:hAnsi="Calibri" w:cs="Calibri"/>
+          <w:b/>
+          <w:bCs/>
+          <w:sz w:val="24"/>
+          <w:szCs w:val="24"/>
+          <w:lang w:val="pt-BR"/>
+        </w:rPr>
+      </w:pPr>
+      <w:r>
+        <w:rPr>
+          <w:rFonts w:ascii="Calibri" w:hAnsi="Calibri" w:cs="Calibri"/>
+          <w:b/>
+          <w:bCs/>
+          <w:sz w:val="24"/>
+          <w:szCs w:val="24"/>
+          <w:lang w:val="pt-BR"/>
+        </w:rPr>
+        <w:t xml:space="preserve">Falha não-crítica: </w:t>
+      </w:r>
+      <w:r>
+        <w:rPr>
+          <w:rFonts w:ascii="Calibri" w:hAnsi="Calibri" w:cs="Calibri"/>
+          <w:sz w:val="24"/>
+          <w:szCs w:val="24"/>
+          <w:lang w:val="pt-BR"/>
+        </w:rPr>
+        <w:t>remediação satisfatória existe, defeito deve ser documento ao cliente e produto pode ser entregue</w:t>
+      </w:r>
+    </w:p>
+    <w:p>
+      <w:pPr>
+        <w:pStyle w:val="PargrafodaLista"/>
+        <w:numPr>
+          <w:ilvl w:val="0"/>
+          <w:numId w:val="8"/>
+        </w:numPr>
+        <w:rPr>
+          <w:rFonts w:ascii="Calibri" w:hAnsi="Calibri" w:cs="Calibri"/>
+          <w:b/>
+          <w:bCs/>
+          <w:sz w:val="24"/>
+          <w:szCs w:val="24"/>
+          <w:lang w:val="pt-BR"/>
+        </w:rPr>
+      </w:pPr>
+      <w:r>
+        <w:rPr>
+          <w:rFonts w:ascii="Calibri" w:hAnsi="Calibri" w:cs="Calibri"/>
+          <w:b/>
+          <w:bCs/>
+          <w:sz w:val="24"/>
+          <w:szCs w:val="24"/>
+          <w:lang w:val="pt-BR"/>
+        </w:rPr>
+        <w:t xml:space="preserve">Menor: </w:t>
+      </w:r>
+      <w:r>
+        <w:rPr>
+          <w:rFonts w:ascii="Calibri" w:hAnsi="Calibri" w:cs="Calibri"/>
+          <w:sz w:val="24"/>
+          <w:szCs w:val="24"/>
+          <w:lang w:val="pt-BR"/>
+        </w:rPr>
+        <w:t>remediação satisfatório existe ou o defeito pode ser ignorado, produto pode ser entregue</w:t>
+      </w:r>
+    </w:p>
+    <w:p>
+      <w:pPr>
+        <w:pStyle w:val="PargrafodaLista"/>
         <w:ind w:left="1428"/>
         <w:rPr>
           <w:rFonts w:ascii="Calibri" w:hAnsi="Calibri" w:cs="Calibri"/>
@@ -1765,6 +2203,119 @@
     </w:lvl>
   </w:abstractNum>
   <w:abstractNum w:abstractNumId="5" w15:restartNumberingAfterBreak="0">
+    <w:nsid w:val="76EA4A8C"/>
+    <w:multiLevelType w:val="hybridMultilevel"/>
+    <w:tmpl w:val="5DD2B550"/>
+    <w:lvl w:ilvl="0" w:tplc="04160001">
+      <w:start w:val="1"/>
+      <w:numFmt w:val="bullet"/>
+      <w:lvlText w:val=""/>
+      <w:lvlJc w:val="left"/>
+      <w:pPr>
+        <w:ind w:left="1428" w:hanging="360"/>
+      </w:pPr>
+      <w:rPr>
+        <w:rFonts w:ascii="Symbol" w:hAnsi="Symbol" w:hint="default"/>
+      </w:rPr>
+    </w:lvl>
+    <w:lvl w:ilvl="1" w:tplc="04160003" w:tentative="1">
+      <w:start w:val="1"/>
+      <w:numFmt w:val="bullet"/>
+      <w:lvlText w:val="o"/>
+      <w:lvlJc w:val="left"/>
+      <w:pPr>
+        <w:ind w:left="2148" w:hanging="360"/>
+      </w:pPr>
+      <w:rPr>
+        <w:rFonts w:ascii="Courier New" w:hAnsi="Courier New" w:cs="Courier New" w:hint="default"/>
+      </w:rPr>
+    </w:lvl>
+    <w:lvl w:ilvl="2" w:tplc="04160005" w:tentative="1">
+      <w:start w:val="1"/>
+      <w:numFmt w:val="bullet"/>
+      <w:lvlText w:val=""/>
+      <w:lvlJc w:val="left"/>
+      <w:pPr>
+        <w:ind w:left="2868" w:hanging="360"/>
+      </w:pPr>
+      <w:rPr>
+        <w:rFonts w:ascii="Wingdings" w:hAnsi="Wingdings" w:hint="default"/>
+      </w:rPr>
+    </w:lvl>
+    <w:lvl w:ilvl="3" w:tplc="04160001" w:tentative="1">
+      <w:start w:val="1"/>
+      <w:numFmt w:val="bullet"/>
+      <w:lvlText w:val=""/>
+      <w:lvlJc w:val="left"/>
+      <w:pPr>
+        <w:ind w:left="3588" w:hanging="360"/>
+      </w:pPr>
+      <w:rPr>
+        <w:rFonts w:ascii="Symbol" w:hAnsi="Symbol" w:hint="default"/>
+      </w:rPr>
+    </w:lvl>
+    <w:lvl w:ilvl="4" w:tplc="04160003" w:tentative="1">
+      <w:start w:val="1"/>
+      <w:numFmt w:val="bullet"/>
+      <w:lvlText w:val="o"/>
+      <w:lvlJc w:val="left"/>
+      <w:pPr>
+        <w:ind w:left="4308" w:hanging="360"/>
+      </w:pPr>
+      <w:rPr>
+        <w:rFonts w:ascii="Courier New" w:hAnsi="Courier New" w:cs="Courier New" w:hint="default"/>
+      </w:rPr>
+    </w:lvl>
+    <w:lvl w:ilvl="5" w:tplc="04160005" w:tentative="1">
+      <w:start w:val="1"/>
+      <w:numFmt w:val="bullet"/>
+      <w:lvlText w:val=""/>
+      <w:lvlJc w:val="left"/>
+      <w:pPr>
+        <w:ind w:left="5028" w:hanging="360"/>
+      </w:pPr>
+      <w:rPr>
+        <w:rFonts w:ascii="Wingdings" w:hAnsi="Wingdings" w:hint="default"/>
+      </w:rPr>
+    </w:lvl>
+    <w:lvl w:ilvl="6" w:tplc="04160001" w:tentative="1">
+      <w:start w:val="1"/>
+      <w:numFmt w:val="bullet"/>
+      <w:lvlText w:val=""/>
+      <w:lvlJc w:val="left"/>
+      <w:pPr>
+        <w:ind w:left="5748" w:hanging="360"/>
+      </w:pPr>
+      <w:rPr>
+        <w:rFonts w:ascii="Symbol" w:hAnsi="Symbol" w:hint="default"/>
+      </w:rPr>
+    </w:lvl>
+    <w:lvl w:ilvl="7" w:tplc="04160003" w:tentative="1">
+      <w:start w:val="1"/>
+      <w:numFmt w:val="bullet"/>
+      <w:lvlText w:val="o"/>
+      <w:lvlJc w:val="left"/>
+      <w:pPr>
+        <w:ind w:left="6468" w:hanging="360"/>
+      </w:pPr>
+      <w:rPr>
+        <w:rFonts w:ascii="Courier New" w:hAnsi="Courier New" w:cs="Courier New" w:hint="default"/>
+      </w:rPr>
+    </w:lvl>
+    <w:lvl w:ilvl="8" w:tplc="04160005" w:tentative="1">
+      <w:start w:val="1"/>
+      <w:numFmt w:val="bullet"/>
+      <w:lvlText w:val=""/>
+      <w:lvlJc w:val="left"/>
+      <w:pPr>
+        <w:ind w:left="7188" w:hanging="360"/>
+      </w:pPr>
+      <w:rPr>
+        <w:rFonts w:ascii="Wingdings" w:hAnsi="Wingdings" w:hint="default"/>
+      </w:rPr>
+    </w:lvl>
+  </w:abstractNum>
+  <w:abstractNum w:abstractNumId="6" w15:restartNumberingAfterBreak="0">
     <w:nsid w:val="7F1B04F0"/>
     <w:multiLevelType w:val="hybridMultilevel"/>
     <w:tmpl w:val="23945F2A"/>
@@ -1887,7 +2438,7 @@
     <w:abstractNumId w:val="4"/>
   </w:num>
   <w:num w:numId="4" w16cid:durableId="90903405">
-    <w:abstractNumId w:val="5"/>
+    <w:abstractNumId w:val="6"/>
   </w:num>
   <w:num w:numId="5" w16cid:durableId="742457965">
     <w:abstractNumId w:val="3"/>
@@ -1897,6 +2448,9 @@
   </w:num>
   <w:num w:numId="7" w16cid:durableId="1964338728">
     <w:abstractNumId w:val="2"/>
+  </w:num>
+  <w:num w:numId="8" w16cid:durableId="1997029112">
+    <w:abstractNumId w:val="5"/>
   </w:num>
 </w:numbering>
 </file>
@@ -2309,11 +2863,11 @@
       <w:lang w:val="en-US"/>
     </w:rPr>
   </w:style>
-  <w:style w:type="paragraph" w:styleId="Heading1">
+  <w:style w:type="paragraph" w:styleId="Ttulo1">
     <w:name w:val="heading 1"/>
     <w:basedOn w:val="Normal"/>
     <w:next w:val="Normal"/>
-    <w:link w:val="Heading1Char"/>
+    <w:link w:val="Ttulo1Char"/>
     <w:uiPriority w:val="9"/>
     <w:qFormat/>
     <w:rsid w:val="00C013D7"/>
@@ -2330,11 +2884,11 @@
       <w:szCs w:val="40"/>
     </w:rPr>
   </w:style>
-  <w:style w:type="paragraph" w:styleId="Heading2">
+  <w:style w:type="paragraph" w:styleId="Ttulo2">
     <w:name w:val="heading 2"/>
     <w:basedOn w:val="Normal"/>
     <w:next w:val="Normal"/>
-    <w:link w:val="Heading2Char"/>
+    <w:link w:val="Ttulo2Char"/>
     <w:uiPriority w:val="9"/>
     <w:semiHidden/>
     <w:unhideWhenUsed/>
@@ -2353,11 +2907,11 @@
       <w:szCs w:val="32"/>
     </w:rPr>
   </w:style>
-  <w:style w:type="paragraph" w:styleId="Heading3">
+  <w:style w:type="paragraph" w:styleId="Ttulo3">
     <w:name w:val="heading 3"/>
     <w:basedOn w:val="Normal"/>
     <w:next w:val="Normal"/>
-    <w:link w:val="Heading3Char"/>
+    <w:link w:val="Ttulo3Char"/>
     <w:uiPriority w:val="9"/>
     <w:semiHidden/>
     <w:unhideWhenUsed/>
@@ -2376,11 +2930,11 @@
       <w:szCs w:val="28"/>
     </w:rPr>
   </w:style>
-  <w:style w:type="paragraph" w:styleId="Heading4">
+  <w:style w:type="paragraph" w:styleId="Ttulo4">
     <w:name w:val="heading 4"/>
     <w:basedOn w:val="Normal"/>
     <w:next w:val="Normal"/>
-    <w:link w:val="Heading4Char"/>
+    <w:link w:val="Ttulo4Char"/>
     <w:uiPriority w:val="9"/>
     <w:semiHidden/>
     <w:unhideWhenUsed/>
@@ -2399,11 +2953,11 @@
       <w:color w:val="0F4761" w:themeColor="accent1" w:themeShade="BF"/>
     </w:rPr>
   </w:style>
-  <w:style w:type="paragraph" w:styleId="Heading5">
+  <w:style w:type="paragraph" w:styleId="Ttulo5">
     <w:name w:val="heading 5"/>
     <w:basedOn w:val="Normal"/>
     <w:next w:val="Normal"/>
-    <w:link w:val="Heading5Char"/>
+    <w:link w:val="Ttulo5Char"/>
     <w:uiPriority w:val="9"/>
     <w:semiHidden/>
     <w:unhideWhenUsed/>
@@ -2420,11 +2974,11 @@
       <w:color w:val="0F4761" w:themeColor="accent1" w:themeShade="BF"/>
     </w:rPr>
   </w:style>
-  <w:style w:type="paragraph" w:styleId="Heading6">
+  <w:style w:type="paragraph" w:styleId="Ttulo6">
     <w:name w:val="heading 6"/>
     <w:basedOn w:val="Normal"/>
     <w:next w:val="Normal"/>
-    <w:link w:val="Heading6Char"/>
+    <w:link w:val="Ttulo6Char"/>
     <w:uiPriority w:val="9"/>
     <w:semiHidden/>
     <w:unhideWhenUsed/>
@@ -2443,11 +2997,11 @@
       <w:color w:val="595959" w:themeColor="text1" w:themeTint="A6"/>
     </w:rPr>
   </w:style>
-  <w:style w:type="paragraph" w:styleId="Heading7">
+  <w:style w:type="paragraph" w:styleId="Ttulo7">
     <w:name w:val="heading 7"/>
     <w:basedOn w:val="Normal"/>
     <w:next w:val="Normal"/>
-    <w:link w:val="Heading7Char"/>
+    <w:link w:val="Ttulo7Char"/>
     <w:uiPriority w:val="9"/>
     <w:semiHidden/>
     <w:unhideWhenUsed/>
@@ -2464,11 +3018,11 @@
       <w:color w:val="595959" w:themeColor="text1" w:themeTint="A6"/>
     </w:rPr>
   </w:style>
-  <w:style w:type="paragraph" w:styleId="Heading8">
+  <w:style w:type="paragraph" w:styleId="Ttulo8">
     <w:name w:val="heading 8"/>
     <w:basedOn w:val="Normal"/>
     <w:next w:val="Normal"/>
-    <w:link w:val="Heading8Char"/>
+    <w:link w:val="Ttulo8Char"/>
     <w:uiPriority w:val="9"/>
     <w:semiHidden/>
     <w:unhideWhenUsed/>
@@ -2487,11 +3041,11 @@
       <w:color w:val="272727" w:themeColor="text1" w:themeTint="D8"/>
     </w:rPr>
   </w:style>
-  <w:style w:type="paragraph" w:styleId="Heading9">
+  <w:style w:type="paragraph" w:styleId="Ttulo9">
     <w:name w:val="heading 9"/>
     <w:basedOn w:val="Normal"/>
     <w:next w:val="Normal"/>
-    <w:link w:val="Heading9Char"/>
+    <w:link w:val="Ttulo9Char"/>
     <w:uiPriority w:val="9"/>
     <w:semiHidden/>
     <w:unhideWhenUsed/>
@@ -2508,13 +3062,13 @@
       <w:color w:val="272727" w:themeColor="text1" w:themeTint="D8"/>
     </w:rPr>
   </w:style>
-  <w:style w:type="character" w:default="1" w:styleId="DefaultParagraphFont">
+  <w:style w:type="character" w:default="1" w:styleId="Fontepargpadro">
     <w:name w:val="Default Paragraph Font"/>
     <w:uiPriority w:val="1"/>
     <w:semiHidden/>
     <w:unhideWhenUsed/>
   </w:style>
-  <w:style w:type="table" w:default="1" w:styleId="TableNormal">
+  <w:style w:type="table" w:default="1" w:styleId="Tabelanormal">
     <w:name w:val="Normal Table"/>
     <w:uiPriority w:val="99"/>
     <w:semiHidden/>
@@ -2529,16 +3083,16 @@
       </w:tblCellMar>
     </w:tblPr>
   </w:style>
-  <w:style w:type="numbering" w:default="1" w:styleId="NoList">
+  <w:style w:type="numbering" w:default="1" w:styleId="Semlista">
     <w:name w:val="No List"/>
     <w:uiPriority w:val="99"/>
     <w:semiHidden/>
     <w:unhideWhenUsed/>
   </w:style>
-  <w:style w:type="character" w:customStyle="1" w:styleId="Heading1Char">
-    <w:name w:val="Heading 1 Char"/>
-    <w:basedOn w:val="DefaultParagraphFont"/>
-    <w:link w:val="Heading1"/>
+  <w:style w:type="character" w:customStyle="1" w:styleId="Ttulo1Char">
+    <w:name w:val="Título 1 Char"/>
+    <w:basedOn w:val="Fontepargpadro"/>
+    <w:link w:val="Ttulo1"/>
     <w:uiPriority w:val="9"/>
     <w:rsid w:val="00C013D7"/>
     <w:rPr>
@@ -2548,10 +3102,10 @@
       <w:szCs w:val="40"/>
     </w:rPr>
   </w:style>
-  <w:style w:type="character" w:customStyle="1" w:styleId="Heading2Char">
-    <w:name w:val="Heading 2 Char"/>
-    <w:basedOn w:val="DefaultParagraphFont"/>
-    <w:link w:val="Heading2"/>
+  <w:style w:type="character" w:customStyle="1" w:styleId="Ttulo2Char">
+    <w:name w:val="Título 2 Char"/>
+    <w:basedOn w:val="Fontepargpadro"/>
+    <w:link w:val="Ttulo2"/>
     <w:uiPriority w:val="9"/>
     <w:semiHidden/>
     <w:rsid w:val="00C013D7"/>
@@ -2562,10 +3116,10 @@
       <w:szCs w:val="32"/>
     </w:rPr>
   </w:style>
-  <w:style w:type="character" w:customStyle="1" w:styleId="Heading3Char">
-    <w:name w:val="Heading 3 Char"/>
-    <w:basedOn w:val="DefaultParagraphFont"/>
-    <w:link w:val="Heading3"/>
+  <w:style w:type="character" w:customStyle="1" w:styleId="Ttulo3Char">
+    <w:name w:val="Título 3 Char"/>
+    <w:basedOn w:val="Fontepargpadro"/>
+    <w:link w:val="Ttulo3"/>
     <w:uiPriority w:val="9"/>
     <w:semiHidden/>
     <w:rsid w:val="00C013D7"/>
@@ -2576,10 +3130,10 @@
       <w:szCs w:val="28"/>
     </w:rPr>
   </w:style>
-  <w:style w:type="character" w:customStyle="1" w:styleId="Heading4Char">
-    <w:name w:val="Heading 4 Char"/>
-    <w:basedOn w:val="DefaultParagraphFont"/>
-    <w:link w:val="Heading4"/>
+  <w:style w:type="character" w:customStyle="1" w:styleId="Ttulo4Char">
+    <w:name w:val="Título 4 Char"/>
+    <w:basedOn w:val="Fontepargpadro"/>
+    <w:link w:val="Ttulo4"/>
     <w:uiPriority w:val="9"/>
     <w:semiHidden/>
     <w:rsid w:val="00C013D7"/>
@@ -2590,10 +3144,10 @@
       <w:color w:val="0F4761" w:themeColor="accent1" w:themeShade="BF"/>
     </w:rPr>
   </w:style>
-  <w:style w:type="character" w:customStyle="1" w:styleId="Heading5Char">
-    <w:name w:val="Heading 5 Char"/>
-    <w:basedOn w:val="DefaultParagraphFont"/>
-    <w:link w:val="Heading5"/>
+  <w:style w:type="character" w:customStyle="1" w:styleId="Ttulo5Char">
+    <w:name w:val="Título 5 Char"/>
+    <w:basedOn w:val="Fontepargpadro"/>
+    <w:link w:val="Ttulo5"/>
     <w:uiPriority w:val="9"/>
     <w:semiHidden/>
     <w:rsid w:val="00C013D7"/>
@@ -2602,10 +3156,10 @@
       <w:color w:val="0F4761" w:themeColor="accent1" w:themeShade="BF"/>
     </w:rPr>
   </w:style>
-  <w:style w:type="character" w:customStyle="1" w:styleId="Heading6Char">
-    <w:name w:val="Heading 6 Char"/>
-    <w:basedOn w:val="DefaultParagraphFont"/>
-    <w:link w:val="Heading6"/>
+  <w:style w:type="character" w:customStyle="1" w:styleId="Ttulo6Char">
+    <w:name w:val="Título 6 Char"/>
+    <w:basedOn w:val="Fontepargpadro"/>
+    <w:link w:val="Ttulo6"/>
     <w:uiPriority w:val="9"/>
     <w:semiHidden/>
     <w:rsid w:val="00C013D7"/>
@@ -2616,10 +3170,10 @@
       <w:color w:val="595959" w:themeColor="text1" w:themeTint="A6"/>
     </w:rPr>
   </w:style>
-  <w:style w:type="character" w:customStyle="1" w:styleId="Heading7Char">
-    <w:name w:val="Heading 7 Char"/>
-    <w:basedOn w:val="DefaultParagraphFont"/>
-    <w:link w:val="Heading7"/>
+  <w:style w:type="character" w:customStyle="1" w:styleId="Ttulo7Char">
+    <w:name w:val="Título 7 Char"/>
+    <w:basedOn w:val="Fontepargpadro"/>
+    <w:link w:val="Ttulo7"/>
     <w:uiPriority w:val="9"/>
     <w:semiHidden/>
     <w:rsid w:val="00C013D7"/>
@@ -2628,10 +3182,10 @@
       <w:color w:val="595959" w:themeColor="text1" w:themeTint="A6"/>
     </w:rPr>
   </w:style>
-  <w:style w:type="character" w:customStyle="1" w:styleId="Heading8Char">
-    <w:name w:val="Heading 8 Char"/>
-    <w:basedOn w:val="DefaultParagraphFont"/>
-    <w:link w:val="Heading8"/>
+  <w:style w:type="character" w:customStyle="1" w:styleId="Ttulo8Char">
+    <w:name w:val="Título 8 Char"/>
+    <w:basedOn w:val="Fontepargpadro"/>
+    <w:link w:val="Ttulo8"/>
     <w:uiPriority w:val="9"/>
     <w:semiHidden/>
     <w:rsid w:val="00C013D7"/>
@@ -2642,10 +3196,10 @@
       <w:color w:val="272727" w:themeColor="text1" w:themeTint="D8"/>
     </w:rPr>
   </w:style>
-  <w:style w:type="character" w:customStyle="1" w:styleId="Heading9Char">
-    <w:name w:val="Heading 9 Char"/>
-    <w:basedOn w:val="DefaultParagraphFont"/>
-    <w:link w:val="Heading9"/>
+  <w:style w:type="character" w:customStyle="1" w:styleId="Ttulo9Char">
+    <w:name w:val="Título 9 Char"/>
+    <w:basedOn w:val="Fontepargpadro"/>
+    <w:link w:val="Ttulo9"/>
     <w:uiPriority w:val="9"/>
     <w:semiHidden/>
     <w:rsid w:val="00C013D7"/>
@@ -2654,11 +3208,11 @@
       <w:color w:val="272727" w:themeColor="text1" w:themeTint="D8"/>
     </w:rPr>
   </w:style>
-  <w:style w:type="paragraph" w:styleId="Title">
+  <w:style w:type="paragraph" w:styleId="Ttulo">
     <w:name w:val="Title"/>
     <w:basedOn w:val="Normal"/>
     <w:next w:val="Normal"/>
-    <w:link w:val="TitleChar"/>
+    <w:link w:val="TtuloChar"/>
     <w:uiPriority w:val="10"/>
     <w:qFormat/>
     <w:rsid w:val="00C013D7"/>
@@ -2674,10 +3228,10 @@
       <w:szCs w:val="56"/>
     </w:rPr>
   </w:style>
-  <w:style w:type="character" w:customStyle="1" w:styleId="TitleChar">
-    <w:name w:val="Title Char"/>
-    <w:basedOn w:val="DefaultParagraphFont"/>
-    <w:link w:val="Title"/>
+  <w:style w:type="character" w:customStyle="1" w:styleId="TtuloChar">
+    <w:name w:val="Título Char"/>
+    <w:basedOn w:val="Fontepargpadro"/>
+    <w:link w:val="Ttulo"/>
     <w:uiPriority w:val="10"/>
     <w:rsid w:val="00C013D7"/>
     <w:rPr>
@@ -2688,11 +3242,11 @@
       <w:szCs w:val="56"/>
     </w:rPr>
   </w:style>
-  <w:style w:type="paragraph" w:styleId="Subtitle">
+  <w:style w:type="paragraph" w:styleId="Subttulo">
     <w:name w:val="Subtitle"/>
     <w:basedOn w:val="Normal"/>
     <w:next w:val="Normal"/>
-    <w:link w:val="SubtitleChar"/>
+    <w:link w:val="SubttuloChar"/>
     <w:uiPriority w:val="11"/>
     <w:qFormat/>
     <w:rsid w:val="00C013D7"/>
@@ -2709,10 +3263,10 @@
       <w:szCs w:val="28"/>
     </w:rPr>
   </w:style>
-  <w:style w:type="character" w:customStyle="1" w:styleId="SubtitleChar">
-    <w:name w:val="Subtitle Char"/>
-    <w:basedOn w:val="DefaultParagraphFont"/>
-    <w:link w:val="Subtitle"/>
+  <w:style w:type="character" w:customStyle="1" w:styleId="SubttuloChar">
+    <w:name w:val="Subtítulo Char"/>
+    <w:basedOn w:val="Fontepargpadro"/>
+    <w:link w:val="Subttulo"/>
     <w:uiPriority w:val="11"/>
     <w:rsid w:val="00C013D7"/>
     <w:rPr>
@@ -2723,11 +3277,11 @@
       <w:szCs w:val="28"/>
     </w:rPr>
   </w:style>
-  <w:style w:type="paragraph" w:styleId="Quote">
+  <w:style w:type="paragraph" w:styleId="Citao">
     <w:name w:val="Quote"/>
     <w:basedOn w:val="Normal"/>
     <w:next w:val="Normal"/>
-    <w:link w:val="QuoteChar"/>
+    <w:link w:val="CitaoChar"/>
     <w:uiPriority w:val="29"/>
     <w:qFormat/>
     <w:rsid w:val="00C013D7"/>
@@ -2741,10 +3295,10 @@
       <w:color w:val="404040" w:themeColor="text1" w:themeTint="BF"/>
     </w:rPr>
   </w:style>
-  <w:style w:type="character" w:customStyle="1" w:styleId="QuoteChar">
-    <w:name w:val="Quote Char"/>
-    <w:basedOn w:val="DefaultParagraphFont"/>
-    <w:link w:val="Quote"/>
+  <w:style w:type="character" w:customStyle="1" w:styleId="CitaoChar">
+    <w:name w:val="Citação Char"/>
+    <w:basedOn w:val="Fontepargpadro"/>
+    <w:link w:val="Citao"/>
     <w:uiPriority w:val="29"/>
     <w:rsid w:val="00C013D7"/>
     <w:rPr>
@@ -2753,7 +3307,7 @@
       <w:color w:val="404040" w:themeColor="text1" w:themeTint="BF"/>
     </w:rPr>
   </w:style>
-  <w:style w:type="paragraph" w:styleId="ListParagraph">
+  <w:style w:type="paragraph" w:styleId="PargrafodaLista">
     <w:name w:val="List Paragraph"/>
     <w:basedOn w:val="Normal"/>
     <w:uiPriority w:val="34"/>
@@ -2764,9 +3318,9 @@
       <w:contextualSpacing/>
     </w:pPr>
   </w:style>
-  <w:style w:type="character" w:styleId="IntenseEmphasis">
+  <w:style w:type="character" w:styleId="nfaseIntensa">
     <w:name w:val="Intense Emphasis"/>
-    <w:basedOn w:val="DefaultParagraphFont"/>
+    <w:basedOn w:val="Fontepargpadro"/>
     <w:uiPriority w:val="21"/>
     <w:qFormat/>
     <w:rsid w:val="00C013D7"/>
@@ -2776,11 +3330,11 @@
       <w:color w:val="0F4761" w:themeColor="accent1" w:themeShade="BF"/>
     </w:rPr>
   </w:style>
-  <w:style w:type="paragraph" w:styleId="IntenseQuote">
+  <w:style w:type="paragraph" w:styleId="CitaoIntensa">
     <w:name w:val="Intense Quote"/>
     <w:basedOn w:val="Normal"/>
     <w:next w:val="Normal"/>
-    <w:link w:val="IntenseQuoteChar"/>
+    <w:link w:val="CitaoIntensaChar"/>
     <w:uiPriority w:val="30"/>
     <w:qFormat/>
     <w:rsid w:val="00C013D7"/>
@@ -2799,10 +3353,10 @@
       <w:color w:val="0F4761" w:themeColor="accent1" w:themeShade="BF"/>
     </w:rPr>
   </w:style>
-  <w:style w:type="character" w:customStyle="1" w:styleId="IntenseQuoteChar">
-    <w:name w:val="Intense Quote Char"/>
-    <w:basedOn w:val="DefaultParagraphFont"/>
-    <w:link w:val="IntenseQuote"/>
+  <w:style w:type="character" w:customStyle="1" w:styleId="CitaoIntensaChar">
+    <w:name w:val="Citação Intensa Char"/>
+    <w:basedOn w:val="Fontepargpadro"/>
+    <w:link w:val="CitaoIntensa"/>
     <w:uiPriority w:val="30"/>
     <w:rsid w:val="00C013D7"/>
     <w:rPr>
@@ -2811,9 +3365,9 @@
       <w:color w:val="0F4761" w:themeColor="accent1" w:themeShade="BF"/>
     </w:rPr>
   </w:style>
-  <w:style w:type="character" w:styleId="IntenseReference">
+  <w:style w:type="character" w:styleId="RefernciaIntensa">
     <w:name w:val="Intense Reference"/>
-    <w:basedOn w:val="DefaultParagraphFont"/>
+    <w:basedOn w:val="Fontepargpadro"/>
     <w:uiPriority w:val="32"/>
     <w:qFormat/>
     <w:rsid w:val="00C013D7"/>

</xml_diff>